<commit_message>
implement server mode in CLI
</commit_message>
<xml_diff>
--- a/etc/sample.docx
+++ b/etc/sample.docx
@@ -14059,96 +14059,6 @@
 </file>
 
 <file path=customXml/item1.xml><?xml version="1.0" encoding="utf-8"?>
-<p:properties xmlns:p="http://schemas.microsoft.com/office/2006/metadata/properties" xmlns:xsi="http://www.w3.org/2001/XMLSchema-instance" xmlns:pc="http://schemas.microsoft.com/office/infopath/2007/PartnerControls">
-  <documentManagement>
-    <h3f1b06ce09f48098d4991f35ddb7359 xmlns="f719ecbf-a19d-4b01-ba1f-7ffa0d8a5235">
-      <Terms xmlns="http://schemas.microsoft.com/office/infopath/2007/PartnerControls"/>
-    </h3f1b06ce09f48098d4991f35ddb7359>
-    <TaxCatchAll xmlns="f719ecbf-a19d-4b01-ba1f-7ffa0d8a5235">
-      <Value>107</Value>
-    </TaxCatchAll>
-    <f16d888152304445aa5b35ba4716d4a8 xmlns="f719ecbf-a19d-4b01-ba1f-7ffa0d8a5235">
-      <Terms xmlns="http://schemas.microsoft.com/office/infopath/2007/PartnerControls">
-        <TermInfo xmlns="http://schemas.microsoft.com/office/infopath/2007/PartnerControls">
-          <TermName xmlns="http://schemas.microsoft.com/office/infopath/2007/PartnerControls">draft</TermName>
-          <TermId xmlns="http://schemas.microsoft.com/office/infopath/2007/PartnerControls">f1fe2a98-d56b-449d-82ee-cefd9e5def11</TermId>
-        </TermInfo>
-      </Terms>
-    </f16d888152304445aa5b35ba4716d4a8>
-    <_dlc_DocId xmlns="c90b9c9c-5bc8-4af9-a8db-9e96f1667943">STUDIO-480587236-50417</_dlc_DocId>
-    <_dlc_DocIdUrl xmlns="c90b9c9c-5bc8-4af9-a8db-9e96f1667943">
-      <Url>https://msggroup.sharepoint.com/sites/TEA-msg-Filmstudio/_layouts/15/DocIdRedir.aspx?ID=STUDIO-480587236-50417</Url>
-      <Description>STUDIO-480587236-50417</Description>
-    </_dlc_DocIdUrl>
-    <AufbewahrungBis xmlns="f719ecbf-a19d-4b01-ba1f-7ffa0d8a5235" xsi:nil="true"/>
-  </documentManagement>
-</p:properties>
-</file>
-
-<file path=customXml/item2.xml><?xml version="1.0" encoding="utf-8"?>
-<?mso-contentType ?>
-<FormTemplates xmlns="http://schemas.microsoft.com/sharepoint/v3/contenttype/forms">
-  <Display>DocumentLibraryForm</Display>
-  <Edit>DocumentLibraryForm</Edit>
-  <New>DocumentLibraryForm</New>
-</FormTemplates>
-</file>
-
-<file path=customXml/item3.xml><?xml version="1.0" encoding="utf-8"?>
-<?mso-contentType ?>
-<spe:Receivers xmlns:spe="http://schemas.microsoft.com/sharepoint/events">
-  <Receiver>
-    <Name>Document ID Generator</Name>
-    <Synchronization>Synchronous</Synchronization>
-    <Type>10001</Type>
-    <SequenceNumber>1000</SequenceNumber>
-    <Url/>
-    <Assembly>Microsoft.Office.DocumentManagement, Version=16.0.0.0, Culture=neutral, PublicKeyToken=71e9bce111e9429c</Assembly>
-    <Class>Microsoft.Office.DocumentManagement.Internal.DocIdHandler</Class>
-    <Data/>
-    <Filter/>
-  </Receiver>
-  <Receiver>
-    <Name>Document ID Generator</Name>
-    <Synchronization>Synchronous</Synchronization>
-    <Type>10002</Type>
-    <SequenceNumber>1001</SequenceNumber>
-    <Url/>
-    <Assembly>Microsoft.Office.DocumentManagement, Version=16.0.0.0, Culture=neutral, PublicKeyToken=71e9bce111e9429c</Assembly>
-    <Class>Microsoft.Office.DocumentManagement.Internal.DocIdHandler</Class>
-    <Data/>
-    <Filter/>
-  </Receiver>
-  <Receiver>
-    <Name>Document ID Generator</Name>
-    <Synchronization>Synchronous</Synchronization>
-    <Type>10004</Type>
-    <SequenceNumber>1002</SequenceNumber>
-    <Url/>
-    <Assembly>Microsoft.Office.DocumentManagement, Version=16.0.0.0, Culture=neutral, PublicKeyToken=71e9bce111e9429c</Assembly>
-    <Class>Microsoft.Office.DocumentManagement.Internal.DocIdHandler</Class>
-    <Data/>
-    <Filter/>
-  </Receiver>
-  <Receiver>
-    <Name>Document ID Generator</Name>
-    <Synchronization>Synchronous</Synchronization>
-    <Type>10006</Type>
-    <SequenceNumber>1003</SequenceNumber>
-    <Url/>
-    <Assembly>Microsoft.Office.DocumentManagement, Version=16.0.0.0, Culture=neutral, PublicKeyToken=71e9bce111e9429c</Assembly>
-    <Class>Microsoft.Office.DocumentManagement.Internal.DocIdHandler</Class>
-    <Data/>
-    <Filter/>
-  </Receiver>
-</spe:Receivers>
-</file>
-
-<file path=customXml/item4.xml><?xml version="1.0" encoding="utf-8"?>
-<b:Sources xmlns:b="http://schemas.openxmlformats.org/officeDocument/2006/bibliography" xmlns="http://schemas.openxmlformats.org/officeDocument/2006/bibliography" SelectedStyle="\APASixthEditionOfficeOnline.xsl" StyleName="APA" Version="6"/>
-</file>
-
-<file path=customXml/item5.xml><?xml version="1.0" encoding="utf-8"?>
 <ct:contentTypeSchema xmlns:ct="http://schemas.microsoft.com/office/2006/metadata/contentType" xmlns:ma="http://schemas.microsoft.com/office/2006/metadata/properties/metaAttributes" ct:_="" ma:_="" ma:contentTypeName="msg_compliance_dokument" ma:contentTypeID="0x010100CB739A34987DFC4799956597BE84C54F00FDE2454F0B411847834FE663F14012D6" ma:contentTypeVersion="116" ma:contentTypeDescription="Ein neues Dokument erstellen" ma:contentTypeScope="" ma:versionID="ee68479fd4562be4ae1e830261069543">
   <xsd:schema xmlns:xsd="http://www.w3.org/2001/XMLSchema" xmlns:xs="http://www.w3.org/2001/XMLSchema" xmlns:p="http://schemas.microsoft.com/office/2006/metadata/properties" xmlns:ns2="f719ecbf-a19d-4b01-ba1f-7ffa0d8a5235" xmlns:ns4="c90b9c9c-5bc8-4af9-a8db-9e96f1667943" targetNamespace="http://schemas.microsoft.com/office/2006/metadata/properties" ma:root="true" ma:fieldsID="d451d65e4a75e0462a9ad94519beee16" ns2:_="" ns4:_="">
     <xsd:import namespace="f719ecbf-a19d-4b01-ba1f-7ffa0d8a5235"/>
@@ -14344,47 +14254,102 @@
 </ct:contentTypeSchema>
 </file>
 
+<file path=customXml/item2.xml><?xml version="1.0" encoding="utf-8"?>
+<b:Sources xmlns:b="http://schemas.openxmlformats.org/officeDocument/2006/bibliography" xmlns="http://schemas.openxmlformats.org/officeDocument/2006/bibliography" SelectedStyle="\APASixthEditionOfficeOnline.xsl" StyleName="APA" Version="6"/>
+</file>
+
+<file path=customXml/item3.xml><?xml version="1.0" encoding="utf-8"?>
+<?mso-contentType ?>
+<spe:Receivers xmlns:spe="http://schemas.microsoft.com/sharepoint/events">
+  <Receiver>
+    <Name>Document ID Generator</Name>
+    <Synchronization>Synchronous</Synchronization>
+    <Type>10001</Type>
+    <SequenceNumber>1000</SequenceNumber>
+    <Url/>
+    <Assembly>Microsoft.Office.DocumentManagement, Version=16.0.0.0, Culture=neutral, PublicKeyToken=71e9bce111e9429c</Assembly>
+    <Class>Microsoft.Office.DocumentManagement.Internal.DocIdHandler</Class>
+    <Data/>
+    <Filter/>
+  </Receiver>
+  <Receiver>
+    <Name>Document ID Generator</Name>
+    <Synchronization>Synchronous</Synchronization>
+    <Type>10002</Type>
+    <SequenceNumber>1001</SequenceNumber>
+    <Url/>
+    <Assembly>Microsoft.Office.DocumentManagement, Version=16.0.0.0, Culture=neutral, PublicKeyToken=71e9bce111e9429c</Assembly>
+    <Class>Microsoft.Office.DocumentManagement.Internal.DocIdHandler</Class>
+    <Data/>
+    <Filter/>
+  </Receiver>
+  <Receiver>
+    <Name>Document ID Generator</Name>
+    <Synchronization>Synchronous</Synchronization>
+    <Type>10004</Type>
+    <SequenceNumber>1002</SequenceNumber>
+    <Url/>
+    <Assembly>Microsoft.Office.DocumentManagement, Version=16.0.0.0, Culture=neutral, PublicKeyToken=71e9bce111e9429c</Assembly>
+    <Class>Microsoft.Office.DocumentManagement.Internal.DocIdHandler</Class>
+    <Data/>
+    <Filter/>
+  </Receiver>
+  <Receiver>
+    <Name>Document ID Generator</Name>
+    <Synchronization>Synchronous</Synchronization>
+    <Type>10006</Type>
+    <SequenceNumber>1003</SequenceNumber>
+    <Url/>
+    <Assembly>Microsoft.Office.DocumentManagement, Version=16.0.0.0, Culture=neutral, PublicKeyToken=71e9bce111e9429c</Assembly>
+    <Class>Microsoft.Office.DocumentManagement.Internal.DocIdHandler</Class>
+    <Data/>
+    <Filter/>
+  </Receiver>
+</spe:Receivers>
+</file>
+
+<file path=customXml/item4.xml><?xml version="1.0" encoding="utf-8"?>
+<?mso-contentType ?>
+<FormTemplates xmlns="http://schemas.microsoft.com/sharepoint/v3/contenttype/forms">
+  <Display>DocumentLibraryForm</Display>
+  <Edit>DocumentLibraryForm</Edit>
+  <New>DocumentLibraryForm</New>
+</FormTemplates>
+</file>
+
+<file path=customXml/item5.xml><?xml version="1.0" encoding="utf-8"?>
+<p:properties xmlns:p="http://schemas.microsoft.com/office/2006/metadata/properties" xmlns:xsi="http://www.w3.org/2001/XMLSchema-instance" xmlns:pc="http://schemas.microsoft.com/office/infopath/2007/PartnerControls">
+  <documentManagement>
+    <h3f1b06ce09f48098d4991f35ddb7359 xmlns="f719ecbf-a19d-4b01-ba1f-7ffa0d8a5235">
+      <Terms xmlns="http://schemas.microsoft.com/office/infopath/2007/PartnerControls"/>
+    </h3f1b06ce09f48098d4991f35ddb7359>
+    <TaxCatchAll xmlns="f719ecbf-a19d-4b01-ba1f-7ffa0d8a5235">
+      <Value>107</Value>
+    </TaxCatchAll>
+    <f16d888152304445aa5b35ba4716d4a8 xmlns="f719ecbf-a19d-4b01-ba1f-7ffa0d8a5235">
+      <Terms xmlns="http://schemas.microsoft.com/office/infopath/2007/PartnerControls">
+        <TermInfo xmlns="http://schemas.microsoft.com/office/infopath/2007/PartnerControls">
+          <TermName xmlns="http://schemas.microsoft.com/office/infopath/2007/PartnerControls">draft</TermName>
+          <TermId xmlns="http://schemas.microsoft.com/office/infopath/2007/PartnerControls">f1fe2a98-d56b-449d-82ee-cefd9e5def11</TermId>
+        </TermInfo>
+      </Terms>
+    </f16d888152304445aa5b35ba4716d4a8>
+    <_dlc_DocId xmlns="c90b9c9c-5bc8-4af9-a8db-9e96f1667943">STUDIO-480587236-50417</_dlc_DocId>
+    <_dlc_DocIdUrl xmlns="c90b9c9c-5bc8-4af9-a8db-9e96f1667943">
+      <Url>https://msggroup.sharepoint.com/sites/TEA-msg-Filmstudio/_layouts/15/DocIdRedir.aspx?ID=STUDIO-480587236-50417</Url>
+      <Description>STUDIO-480587236-50417</Description>
+    </_dlc_DocIdUrl>
+    <AufbewahrungBis xmlns="f719ecbf-a19d-4b01-ba1f-7ffa0d8a5235" xsi:nil="true"/>
+  </documentManagement>
+</p:properties>
+</file>
+
 <file path=customXml/item6.xml><?xml version="1.0" encoding="utf-8"?>
 <?mso-contentType ?>
 <SharedContentType xmlns="Microsoft.SharePoint.Taxonomy.ContentTypeSync" SourceId="a53a62bb-fe8c-40a9-b721-69dc556ec299" ContentTypeId="0x010100CB739A34987DFC4799956597BE84C54F" PreviousValue="false"/>
 </file>
 
 <file path=customXml/itemProps1.xml><?xml version="1.0" encoding="utf-8"?>
-<ds:datastoreItem xmlns:ds="http://schemas.openxmlformats.org/officeDocument/2006/customXml" ds:itemID="{CEA3BB47-061C-4C69-BB9D-EABB5BF7560D}">
-  <ds:schemaRefs>
-    <ds:schemaRef ds:uri="http://schemas.microsoft.com/office/2006/metadata/properties"/>
-    <ds:schemaRef ds:uri="http://schemas.microsoft.com/office/infopath/2007/PartnerControls"/>
-    <ds:schemaRef ds:uri="f719ecbf-a19d-4b01-ba1f-7ffa0d8a5235"/>
-    <ds:schemaRef ds:uri="c90b9c9c-5bc8-4af9-a8db-9e96f1667943"/>
-  </ds:schemaRefs>
-</ds:datastoreItem>
-</file>
-
-<file path=customXml/itemProps2.xml><?xml version="1.0" encoding="utf-8"?>
-<ds:datastoreItem xmlns:ds="http://schemas.openxmlformats.org/officeDocument/2006/customXml" ds:itemID="{9291DDDA-2B5F-4869-85F2-1497981C5F3E}">
-  <ds:schemaRefs>
-    <ds:schemaRef ds:uri="http://schemas.microsoft.com/sharepoint/v3/contenttype/forms"/>
-  </ds:schemaRefs>
-</ds:datastoreItem>
-</file>
-
-<file path=customXml/itemProps3.xml><?xml version="1.0" encoding="utf-8"?>
-<ds:datastoreItem xmlns:ds="http://schemas.openxmlformats.org/officeDocument/2006/customXml" ds:itemID="{6AE6CEB7-5D5D-46B4-8328-72E20A579C9B}">
-  <ds:schemaRefs>
-    <ds:schemaRef ds:uri="http://schemas.microsoft.com/sharepoint/events"/>
-  </ds:schemaRefs>
-</ds:datastoreItem>
-</file>
-
-<file path=customXml/itemProps4.xml><?xml version="1.0" encoding="utf-8"?>
-<ds:datastoreItem xmlns:ds="http://schemas.openxmlformats.org/officeDocument/2006/customXml" ds:itemID="{B8024BAE-7B7C-4D5D-B7DB-9E215FEE7021}">
-  <ds:schemaRefs>
-    <ds:schemaRef ds:uri="http://schemas.openxmlformats.org/officeDocument/2006/bibliography"/>
-  </ds:schemaRefs>
-</ds:datastoreItem>
-</file>
-
-<file path=customXml/itemProps5.xml><?xml version="1.0" encoding="utf-8"?>
 <ds:datastoreItem xmlns:ds="http://schemas.openxmlformats.org/officeDocument/2006/customXml" ds:itemID="{6756A789-4B04-49E1-9FF9-8EC5572017D0}">
   <ds:schemaRefs>
     <ds:schemaRef ds:uri="http://schemas.microsoft.com/office/2006/metadata/contentType"/>
@@ -14403,6 +14368,41 @@
 </ds:datastoreItem>
 </file>
 
+<file path=customXml/itemProps2.xml><?xml version="1.0" encoding="utf-8"?>
+<ds:datastoreItem xmlns:ds="http://schemas.openxmlformats.org/officeDocument/2006/customXml" ds:itemID="{B8024BAE-7B7C-4D5D-B7DB-9E215FEE7021}">
+  <ds:schemaRefs>
+    <ds:schemaRef ds:uri="http://schemas.openxmlformats.org/officeDocument/2006/bibliography"/>
+  </ds:schemaRefs>
+</ds:datastoreItem>
+</file>
+
+<file path=customXml/itemProps3.xml><?xml version="1.0" encoding="utf-8"?>
+<ds:datastoreItem xmlns:ds="http://schemas.openxmlformats.org/officeDocument/2006/customXml" ds:itemID="{6AE6CEB7-5D5D-46B4-8328-72E20A579C9B}">
+  <ds:schemaRefs>
+    <ds:schemaRef ds:uri="http://schemas.microsoft.com/sharepoint/events"/>
+  </ds:schemaRefs>
+</ds:datastoreItem>
+</file>
+
+<file path=customXml/itemProps4.xml><?xml version="1.0" encoding="utf-8"?>
+<ds:datastoreItem xmlns:ds="http://schemas.openxmlformats.org/officeDocument/2006/customXml" ds:itemID="{9291DDDA-2B5F-4869-85F2-1497981C5F3E}">
+  <ds:schemaRefs>
+    <ds:schemaRef ds:uri="http://schemas.microsoft.com/sharepoint/v3/contenttype/forms"/>
+  </ds:schemaRefs>
+</ds:datastoreItem>
+</file>
+
+<file path=customXml/itemProps5.xml><?xml version="1.0" encoding="utf-8"?>
+<ds:datastoreItem xmlns:ds="http://schemas.openxmlformats.org/officeDocument/2006/customXml" ds:itemID="{CEA3BB47-061C-4C69-BB9D-EABB5BF7560D}">
+  <ds:schemaRefs>
+    <ds:schemaRef ds:uri="http://schemas.microsoft.com/office/2006/metadata/properties"/>
+    <ds:schemaRef ds:uri="http://schemas.microsoft.com/office/infopath/2007/PartnerControls"/>
+    <ds:schemaRef ds:uri="f719ecbf-a19d-4b01-ba1f-7ffa0d8a5235"/>
+    <ds:schemaRef ds:uri="c90b9c9c-5bc8-4af9-a8db-9e96f1667943"/>
+  </ds:schemaRefs>
+</ds:datastoreItem>
+</file>
+
 <file path=customXml/itemProps6.xml><?xml version="1.0" encoding="utf-8"?>
 <ds:datastoreItem xmlns:ds="http://schemas.openxmlformats.org/officeDocument/2006/customXml" ds:itemID="{6DFA565F-93AE-4471-9414-260E21440040}">
   <ds:schemaRefs>

</xml_diff>

<commit_message>
change names of styles
</commit_message>
<xml_diff>
--- a/etc/sample.docx
+++ b/etc/sample.docx
@@ -8,13 +8,8 @@
       </w:pPr>
       <w:bookmarkStart w:id="0" w:name="OLE_LINK4"/>
       <w:r>
-        <w:t xml:space="preserve">Event </w:t>
+        <w:t>Event Presenters</w:t>
       </w:r>
-      <w:proofErr w:type="spellStart"/>
-      <w:r>
-        <w:t>Presenters</w:t>
-      </w:r>
-      <w:proofErr w:type="spellEnd"/>
     </w:p>
     <w:tbl>
       <w:tblPr>
@@ -107,7 +102,6 @@
                 <w:lang w:eastAsia="de-DE"/>
               </w:rPr>
             </w:pPr>
-            <w:proofErr w:type="spellStart"/>
             <w:r>
               <w:rPr>
                 <w:rFonts w:ascii="Aptos" w:hAnsi="Aptos"/>
@@ -119,7 +113,6 @@
               </w:rPr>
               <w:t>Microphone</w:t>
             </w:r>
-            <w:proofErr w:type="spellEnd"/>
           </w:p>
         </w:tc>
         <w:tc>
@@ -229,7 +222,6 @@
                 <w:szCs w:val="14"/>
               </w:rPr>
             </w:pPr>
-            <w:proofErr w:type="spellStart"/>
             <w:r>
               <w:rPr>
                 <w:rFonts w:ascii="Aptos" w:hAnsi="Aptos"/>
@@ -241,7 +233,6 @@
               </w:rPr>
               <w:t>Role</w:t>
             </w:r>
-            <w:proofErr w:type="spellEnd"/>
           </w:p>
         </w:tc>
       </w:tr>
@@ -281,7 +272,7 @@
           </w:tcPr>
           <w:p>
             <w:pPr>
-              <w:pStyle w:val="RundownSpeaker"/>
+              <w:pStyle w:val="R211Speaker"/>
             </w:pPr>
             <w:r>
               <w:t>RSE</w:t>
@@ -304,15 +295,7 @@
           </w:tcPr>
           <w:p>
             <w:r>
-              <w:t xml:space="preserve">CTO </w:t>
-            </w:r>
-            <w:proofErr w:type="spellStart"/>
-            <w:r>
-              <w:t>msg</w:t>
-            </w:r>
-            <w:proofErr w:type="spellEnd"/>
-            <w:r>
-              <w:t xml:space="preserve"> Group</w:t>
+              <w:t>CTO msg Group</w:t>
             </w:r>
           </w:p>
         </w:tc>
@@ -334,13 +317,8 @@
         <w:pStyle w:val="Heading1"/>
       </w:pPr>
       <w:r>
-        <w:t xml:space="preserve">Event </w:t>
+        <w:t>Event Rundown</w:t>
       </w:r>
-      <w:proofErr w:type="spellStart"/>
-      <w:r>
-        <w:t>Rundown</w:t>
-      </w:r>
-      <w:proofErr w:type="spellEnd"/>
     </w:p>
     <w:tbl>
       <w:tblPr>
@@ -571,7 +549,7 @@
           </w:tcPr>
           <w:p>
             <w:pPr>
-              <w:pStyle w:val="RundownSpeaker"/>
+              <w:pStyle w:val="R211Speaker"/>
             </w:pPr>
           </w:p>
         </w:tc>
@@ -581,7 +559,7 @@
           </w:tcPr>
           <w:p>
             <w:pPr>
-              <w:pStyle w:val="RundownContentChat"/>
+              <w:pStyle w:val="R312Chat"/>
             </w:pPr>
             <w:r>
               <w:t>Hallo &amp; Herzlich willkommen zur</w:t>
@@ -589,18 +567,16 @@
             <w:r>
               <w:t xml:space="preserve"> </w:t>
             </w:r>
-            <w:proofErr w:type="spellStart"/>
             <w:r>
               <w:t>Townhall</w:t>
             </w:r>
-            <w:proofErr w:type="spellEnd"/>
             <w:r>
               <w:t>!</w:t>
             </w:r>
           </w:p>
           <w:p>
             <w:pPr>
-              <w:pStyle w:val="RundownContentChat"/>
+              <w:pStyle w:val="R312Chat"/>
               <w:rPr>
                 <w:rFonts w:ascii="Aptos" w:hAnsi="Aptos" w:cstheme="minorHAnsi"/>
               </w:rPr>
@@ -623,34 +599,34 @@
           <w:p>
             <w:pPr>
               <w:rPr>
-                <w:rStyle w:val="RundownControlEnforce"/>
+                <w:rStyle w:val="R121Enforce"/>
                 <w:lang w:val="en-US"/>
               </w:rPr>
             </w:pPr>
             <w:r>
               <w:rPr>
-                <w:rStyle w:val="RundownControlEnforce"/>
+                <w:rStyle w:val="R121Enforce"/>
                 <w:lang w:val="en-US"/>
               </w:rPr>
               <w:t>VV-</w:t>
             </w:r>
             <w:r>
               <w:rPr>
-                <w:rStyle w:val="RundownControlEnforce"/>
+                <w:rStyle w:val="R121Enforce"/>
                 <w:lang w:val="en-US"/>
               </w:rPr>
               <w:t>PTZ</w:t>
             </w:r>
             <w:r>
               <w:rPr>
-                <w:rStyle w:val="RundownControlEnforce"/>
+                <w:rStyle w:val="R121Enforce"/>
                 <w:lang w:val="en-US"/>
               </w:rPr>
               <w:t>-</w:t>
             </w:r>
             <w:r>
               <w:rPr>
-                <w:rStyle w:val="RundownControlEnforce"/>
+                <w:rStyle w:val="R121Enforce"/>
                 <w:lang w:val="en-US"/>
               </w:rPr>
               <w:t>A</w:t>
@@ -659,34 +635,34 @@
           <w:p>
             <w:pPr>
               <w:rPr>
-                <w:rStyle w:val="RundownControlEnforce"/>
+                <w:rStyle w:val="R121Enforce"/>
                 <w:lang w:val="en-US"/>
               </w:rPr>
             </w:pPr>
             <w:r>
               <w:rPr>
-                <w:rStyle w:val="RundownControlEnforce"/>
+                <w:rStyle w:val="R121Enforce"/>
                 <w:lang w:val="en-US"/>
               </w:rPr>
               <w:t>SC-</w:t>
             </w:r>
             <w:r>
               <w:rPr>
-                <w:rStyle w:val="RundownControlEnforce"/>
+                <w:rStyle w:val="R121Enforce"/>
                 <w:lang w:val="en-US"/>
               </w:rPr>
               <w:t>PRE</w:t>
             </w:r>
             <w:r>
               <w:rPr>
-                <w:rStyle w:val="RundownControlEnforce"/>
+                <w:rStyle w:val="R121Enforce"/>
                 <w:lang w:val="en-US"/>
               </w:rPr>
               <w:t>-</w:t>
             </w:r>
             <w:r>
               <w:rPr>
-                <w:rStyle w:val="RundownControlEnforce"/>
+                <w:rStyle w:val="R121Enforce"/>
                 <w:lang w:val="en-US"/>
               </w:rPr>
               <w:t>1</w:t>
@@ -695,24 +671,24 @@
           <w:p>
             <w:pPr>
               <w:rPr>
-                <w:rStyle w:val="RundownControlSelect"/>
+                <w:rStyle w:val="R123Select"/>
               </w:rPr>
             </w:pPr>
             <w:r>
               <w:rPr>
-                <w:rStyle w:val="RundownControlSelect"/>
+                <w:rStyle w:val="R123Select"/>
               </w:rPr>
               <w:t>MEDIA</w:t>
             </w:r>
             <w:r>
               <w:rPr>
-                <w:rStyle w:val="RundownControlSelect"/>
+                <w:rStyle w:val="R123Select"/>
               </w:rPr>
               <w:t>-</w:t>
             </w:r>
             <w:r>
               <w:rPr>
-                <w:rStyle w:val="RundownControlSelect"/>
+                <w:rStyle w:val="R123Select"/>
               </w:rPr>
               <w:t>1</w:t>
             </w:r>
@@ -720,25 +696,25 @@
           <w:p>
             <w:pPr>
               <w:rPr>
-                <w:rStyle w:val="RundownControlEnforce"/>
+                <w:rStyle w:val="R121Enforce"/>
                 <w:lang w:val="en-US"/>
               </w:rPr>
             </w:pPr>
             <w:r>
               <w:rPr>
-                <w:rStyle w:val="RundownControlSelect"/>
+                <w:rStyle w:val="R123Select"/>
               </w:rPr>
               <w:t>SHR</w:t>
             </w:r>
             <w:r>
               <w:rPr>
-                <w:rStyle w:val="RundownControlSelect"/>
+                <w:rStyle w:val="R123Select"/>
               </w:rPr>
               <w:t xml:space="preserve">: </w:t>
             </w:r>
             <w:r>
               <w:rPr>
-                <w:rStyle w:val="RundownControlApply"/>
+                <w:rStyle w:val="R124Apply"/>
                 <w:lang w:val="en-US"/>
               </w:rPr>
               <w:t>STREAM1</w:t>
@@ -747,32 +723,32 @@
           <w:p>
             <w:pPr>
               <w:rPr>
-                <w:rStyle w:val="RundownControlEnforce"/>
+                <w:rStyle w:val="R121Enforce"/>
                 <w:lang w:val="en-US"/>
               </w:rPr>
             </w:pPr>
             <w:r>
               <w:rPr>
-                <w:rStyle w:val="RundownControlSelect"/>
+                <w:rStyle w:val="R123Select"/>
               </w:rPr>
               <w:t>SAI</w:t>
             </w:r>
             <w:r>
               <w:rPr>
-                <w:rStyle w:val="RundownControlSelect"/>
+                <w:rStyle w:val="R123Select"/>
               </w:rPr>
               <w:t xml:space="preserve">: </w:t>
             </w:r>
             <w:r>
               <w:rPr>
-                <w:rStyle w:val="RundownControlApply"/>
+                <w:rStyle w:val="R124Apply"/>
                 <w:lang w:val="en-US"/>
               </w:rPr>
               <w:t>STREAM2</w:t>
             </w:r>
             <w:r>
               <w:rPr>
-                <w:rStyle w:val="RundownControlEnforce"/>
+                <w:rStyle w:val="R121Enforce"/>
                 <w:lang w:val="en-US"/>
               </w:rPr>
               <w:t xml:space="preserve"> </w:t>
@@ -803,7 +779,7 @@
           </w:tcPr>
           <w:p>
             <w:pPr>
-              <w:pStyle w:val="RundownSpeaker"/>
+              <w:pStyle w:val="R211Speaker"/>
               <w:rPr>
                 <w:lang w:val="en-US"/>
               </w:rPr>
@@ -816,7 +792,7 @@
           </w:tcPr>
           <w:p>
             <w:pPr>
-              <w:pStyle w:val="RundownContentPart"/>
+              <w:pStyle w:val="R311Part"/>
             </w:pPr>
             <w:r>
               <w:t>Welcome Loop</w:t>
@@ -824,7 +800,7 @@
           </w:p>
           <w:p>
             <w:pPr>
-              <w:pStyle w:val="RundownContentControl"/>
+              <w:pStyle w:val="R313Control"/>
             </w:pPr>
             <w:r>
               <w:t>Dr. Futura auf Stream 2 setzen</w:t>
@@ -832,7 +808,7 @@
           </w:p>
           <w:p>
             <w:pPr>
-              <w:pStyle w:val="RundownContentControl"/>
+              <w:pStyle w:val="R313Control"/>
             </w:pPr>
             <w:r>
               <w:t>Technikfenster auf Stream 1 setzen</w:t>
@@ -851,24 +827,24 @@
           <w:p>
             <w:pPr>
               <w:rPr>
-                <w:rStyle w:val="RundownControlSelect"/>
+                <w:rStyle w:val="R123Select"/>
               </w:rPr>
             </w:pPr>
             <w:r>
               <w:rPr>
-                <w:rStyle w:val="RundownControlSelect"/>
+                <w:rStyle w:val="R123Select"/>
               </w:rPr>
               <w:t>MEDIA</w:t>
             </w:r>
             <w:r>
               <w:rPr>
-                <w:rStyle w:val="RundownControlSelect"/>
+                <w:rStyle w:val="R123Select"/>
               </w:rPr>
               <w:t>-</w:t>
             </w:r>
             <w:r>
               <w:rPr>
-                <w:rStyle w:val="RundownControlSelect"/>
+                <w:rStyle w:val="R123Select"/>
               </w:rPr>
               <w:t>2</w:t>
             </w:r>
@@ -876,30 +852,30 @@
           <w:p>
             <w:pPr>
               <w:rPr>
-                <w:rStyle w:val="RundownControlToggle"/>
+                <w:rStyle w:val="R122Toggle"/>
               </w:rPr>
             </w:pPr>
             <w:r>
               <w:rPr>
-                <w:rStyle w:val="RundownControlToggle"/>
+                <w:rStyle w:val="R122Toggle"/>
               </w:rPr>
               <w:t>+</w:t>
             </w:r>
             <w:r>
               <w:rPr>
-                <w:rStyle w:val="RundownControlToggle"/>
+                <w:rStyle w:val="R122Toggle"/>
               </w:rPr>
               <w:t>OV-</w:t>
             </w:r>
             <w:r>
               <w:rPr>
-                <w:rStyle w:val="RundownControlToggle"/>
+                <w:rStyle w:val="R122Toggle"/>
               </w:rPr>
               <w:t>A</w:t>
             </w:r>
             <w:r>
               <w:rPr>
-                <w:rStyle w:val="RundownControlToggle"/>
+                <w:rStyle w:val="R122Toggle"/>
               </w:rPr>
               <w:t>8</w:t>
             </w:r>
@@ -923,7 +899,7 @@
           </w:tcPr>
           <w:p>
             <w:pPr>
-              <w:pStyle w:val="RundownSpeaker"/>
+              <w:pStyle w:val="R211Speaker"/>
             </w:pPr>
           </w:p>
         </w:tc>
@@ -933,7 +909,7 @@
           </w:tcPr>
           <w:p>
             <w:pPr>
-              <w:pStyle w:val="RundownContentPart"/>
+              <w:pStyle w:val="R311Part"/>
             </w:pPr>
             <w:r>
               <w:t>Opener</w:t>
@@ -952,12 +928,12 @@
           <w:p>
             <w:pPr>
               <w:rPr>
-                <w:rStyle w:val="RundownControlToggle"/>
+                <w:rStyle w:val="R122Toggle"/>
               </w:rPr>
             </w:pPr>
             <w:r>
               <w:rPr>
-                <w:rStyle w:val="RundownControlToggle"/>
+                <w:rStyle w:val="R122Toggle"/>
               </w:rPr>
               <w:t>HUDS-LOGO-1</w:t>
             </w:r>
@@ -965,12 +941,12 @@
           <w:p>
             <w:pPr>
               <w:rPr>
-                <w:rStyle w:val="RundownControlToggle"/>
+                <w:rStyle w:val="R122Toggle"/>
               </w:rPr>
             </w:pPr>
             <w:r>
               <w:rPr>
-                <w:rStyle w:val="RundownControlToggle"/>
+                <w:rStyle w:val="R122Toggle"/>
               </w:rPr>
               <w:t>HUDS-LOGO-2</w:t>
             </w:r>
@@ -986,7 +962,7 @@
           <w:p>
             <w:pPr>
               <w:rPr>
-                <w:rStyle w:val="RundownControlToggle"/>
+                <w:rStyle w:val="R122Toggle"/>
               </w:rPr>
             </w:pPr>
           </w:p>
@@ -1000,7 +976,7 @@
           </w:tcPr>
           <w:p>
             <w:pPr>
-              <w:pStyle w:val="RundownSpeaker"/>
+              <w:pStyle w:val="R211Speaker"/>
             </w:pPr>
           </w:p>
         </w:tc>
@@ -1010,7 +986,7 @@
           </w:tcPr>
           <w:p>
             <w:pPr>
-              <w:pStyle w:val="RundownContentControl"/>
+              <w:pStyle w:val="R313Control"/>
             </w:pPr>
             <w:r>
               <w:t>Nun maximale Aufmerksamkeit in der Technik bitte!</w:t>
@@ -1046,7 +1022,7 @@
           </w:tcPr>
           <w:p>
             <w:pPr>
-              <w:pStyle w:val="RundownSpeaker"/>
+              <w:pStyle w:val="R211Speaker"/>
             </w:pPr>
           </w:p>
         </w:tc>
@@ -1056,7 +1032,7 @@
           </w:tcPr>
           <w:p>
             <w:pPr>
-              <w:pStyle w:val="RundownContentHint"/>
+              <w:pStyle w:val="R314Hint"/>
             </w:pPr>
             <w:r>
               <w:t xml:space="preserve">Frau Dr. </w:t>
@@ -1083,13 +1059,8 @@
               <w:t xml:space="preserve">im </w:t>
             </w:r>
             <w:r>
-              <w:t>Close-</w:t>
-            </w:r>
-            <w:proofErr w:type="spellStart"/>
-            <w:r>
-              <w:t>up</w:t>
-            </w:r>
-            <w:proofErr w:type="spellEnd"/>
+              <w:t>Close-up</w:t>
+            </w:r>
             <w:r>
               <w:t xml:space="preserve">, </w:t>
             </w:r>
@@ -1145,7 +1116,7 @@
           </w:tcPr>
           <w:p>
             <w:pPr>
-              <w:pStyle w:val="RundownSpeaker"/>
+              <w:pStyle w:val="R211Speaker"/>
             </w:pPr>
           </w:p>
         </w:tc>
@@ -1155,7 +1126,7 @@
           </w:tcPr>
           <w:p>
             <w:pPr>
-              <w:pStyle w:val="RundownContentControl"/>
+              <w:pStyle w:val="R313Control"/>
             </w:pPr>
             <w:r>
               <w:t>Text</w:t>
@@ -1183,62 +1154,62 @@
           <w:p>
             <w:pPr>
               <w:rPr>
-                <w:rStyle w:val="RundownControlToggle"/>
+                <w:rStyle w:val="R122Toggle"/>
                 <w:lang w:val="en-US"/>
               </w:rPr>
             </w:pPr>
             <w:r>
               <w:rPr>
-                <w:rStyle w:val="RundownControlSelect"/>
+                <w:rStyle w:val="R123Select"/>
               </w:rPr>
               <w:t>C</w:t>
             </w:r>
             <w:r>
               <w:rPr>
-                <w:rStyle w:val="RundownControlSelect"/>
+                <w:rStyle w:val="R123Select"/>
               </w:rPr>
               <w:t>AM</w:t>
             </w:r>
             <w:r>
               <w:rPr>
-                <w:rStyle w:val="RundownControlSelect"/>
+                <w:rStyle w:val="R123Select"/>
               </w:rPr>
               <w:t>2</w:t>
             </w:r>
             <w:r>
               <w:rPr>
-                <w:rStyle w:val="RundownControlSelect"/>
+                <w:rStyle w:val="R123Select"/>
               </w:rPr>
               <w:t>-</w:t>
             </w:r>
             <w:r>
               <w:rPr>
-                <w:rStyle w:val="RundownControlSelect"/>
+                <w:rStyle w:val="R123Select"/>
               </w:rPr>
               <w:t>C</w:t>
             </w:r>
             <w:r>
               <w:rPr>
-                <w:rStyle w:val="RundownControlSelect"/>
+                <w:rStyle w:val="R123Select"/>
               </w:rPr>
               <w:t>C</w:t>
             </w:r>
             <w:r>
               <w:rPr>
-                <w:rStyle w:val="RundownControlSelect"/>
+                <w:rStyle w:val="R123Select"/>
               </w:rPr>
               <w:t xml:space="preserve">: </w:t>
             </w:r>
             <w:r>
               <w:rPr>
-                <w:rStyle w:val="RundownControlApply"/>
+                <w:rStyle w:val="R124Apply"/>
                 <w:lang w:val="en-US"/>
               </w:rPr>
               <w:t>DRIVE</w:t>
             </w:r>
             <w:r>
               <w:rPr>
-                <w:rStyle w:val="RundownControlToggle"/>
+                <w:rStyle w:val="R122Toggle"/>
                 <w:lang w:val="en-US"/>
               </w:rPr>
               <w:t xml:space="preserve"> </w:t>
@@ -1247,20 +1218,20 @@
           <w:p>
             <w:pPr>
               <w:rPr>
-                <w:rStyle w:val="RundownControlToggle"/>
+                <w:rStyle w:val="R122Toggle"/>
                 <w:lang w:val="en-US"/>
               </w:rPr>
             </w:pPr>
             <w:r>
               <w:rPr>
-                <w:rStyle w:val="RundownControlToggle"/>
+                <w:rStyle w:val="R122Toggle"/>
                 <w:lang w:val="en-US"/>
               </w:rPr>
               <w:t>+</w:t>
             </w:r>
             <w:r>
               <w:rPr>
-                <w:rStyle w:val="RundownControlToggle"/>
+                <w:rStyle w:val="R122Toggle"/>
                 <w:lang w:val="en-US"/>
               </w:rPr>
               <w:t>OV-B8</w:t>
@@ -1269,24 +1240,24 @@
           <w:p>
             <w:pPr>
               <w:rPr>
-                <w:rStyle w:val="RundownControlSelect"/>
+                <w:rStyle w:val="R123Select"/>
               </w:rPr>
             </w:pPr>
             <w:r>
               <w:rPr>
-                <w:rStyle w:val="RundownControlSelect"/>
+                <w:rStyle w:val="R123Select"/>
               </w:rPr>
               <w:t>C</w:t>
             </w:r>
             <w:r>
               <w:rPr>
-                <w:rStyle w:val="RundownControlSelect"/>
+                <w:rStyle w:val="R123Select"/>
               </w:rPr>
               <w:t>AM</w:t>
             </w:r>
             <w:r>
               <w:rPr>
-                <w:rStyle w:val="RundownControlSelect"/>
+                <w:rStyle w:val="R123Select"/>
               </w:rPr>
               <w:t>2-FL</w:t>
             </w:r>
@@ -1302,35 +1273,21 @@
           <w:p>
             <w:pPr>
               <w:rPr>
-                <w:rStyle w:val="RundownControlEnforce"/>
+                <w:rStyle w:val="R121Enforce"/>
               </w:rPr>
             </w:pPr>
             <w:r>
               <w:rPr>
-                <w:rStyle w:val="RundownControlEnforce"/>
+                <w:rStyle w:val="R121Enforce"/>
               </w:rPr>
               <w:t>SAI</w:t>
             </w:r>
             <w:r>
               <w:rPr>
-                <w:rStyle w:val="RundownControlEnforce"/>
+                <w:rStyle w:val="R121Enforce"/>
               </w:rPr>
               <w:br/>
-              <w:t>A</w:t>
-            </w:r>
-            <w:proofErr w:type="gramStart"/>
-            <w:r>
-              <w:rPr>
-                <w:rStyle w:val="RundownControlEnforce"/>
-              </w:rPr>
-              <w:t>1,A2,A</w:t>
-            </w:r>
-            <w:proofErr w:type="gramEnd"/>
-            <w:r>
-              <w:rPr>
-                <w:rStyle w:val="RundownControlEnforce"/>
-              </w:rPr>
-              <w:t>3</w:t>
+              <w:t>A1,A2,A3</w:t>
             </w:r>
           </w:p>
         </w:tc>
@@ -1343,7 +1300,7 @@
           </w:tcPr>
           <w:p>
             <w:pPr>
-              <w:pStyle w:val="RundownSpeaker"/>
+              <w:pStyle w:val="R211Speaker"/>
               <w:rPr>
                 <w:lang w:val="en-US"/>
               </w:rPr>
@@ -1368,6 +1325,7 @@
               </w:rPr>
             </w:pPr>
             <w:bookmarkStart w:id="3" w:name="OLE_LINK9"/>
+            <w:bookmarkStart w:id="4" w:name="OLE_LINK5"/>
             <w:r>
               <w:rPr>
                 <w:rFonts w:ascii="Aptos" w:hAnsi="Aptos" w:cstheme="minorHAnsi"/>
@@ -1377,7 +1335,7 @@
             </w:r>
             <w:r>
               <w:rPr>
-                <w:rStyle w:val="RundownContentEmphasis"/>
+                <w:rStyle w:val="R321Emphasis"/>
                 <w:lang w:val="en-US"/>
               </w:rPr>
               <w:t>simply dummy</w:t>
@@ -1391,7 +1349,7 @@
             </w:r>
             <w:r>
               <w:rPr>
-                <w:rStyle w:val="RundownContentKeyMessage"/>
+                <w:rStyle w:val="R323KeyMessage"/>
                 <w:lang w:val="en-US"/>
               </w:rPr>
               <w:t>the printing and typesetting industry. Lorem Ipsum has been the industry's standard dummy text</w:t>
@@ -1405,14 +1363,14 @@
             </w:r>
             <w:r>
               <w:rPr>
-                <w:rStyle w:val="RundownContentKeyWord"/>
+                <w:rStyle w:val="R322KeyWord"/>
                 <w:lang w:val="en-US"/>
               </w:rPr>
               <w:t xml:space="preserve">make a type </w:t>
             </w:r>
             <w:r>
               <w:rPr>
-                <w:rStyle w:val="RundownContentEmphasis"/>
+                <w:rStyle w:val="R321Emphasis"/>
                 <w:lang w:val="en-US"/>
               </w:rPr>
               <w:t>specimen</w:t>
@@ -1432,6 +1390,7 @@
               <w:t>.</w:t>
             </w:r>
           </w:p>
+          <w:bookmarkEnd w:id="4"/>
           <w:p>
             <w:pPr>
               <w:rPr>
@@ -1456,7 +1415,7 @@
             </w:r>
             <w:r>
               <w:rPr>
-                <w:rStyle w:val="RundownContentKeyWord"/>
+                <w:rStyle w:val="R322KeyWord"/>
                 <w:lang w:val="en-US"/>
               </w:rPr>
               <w:t>survived</w:t>
@@ -1470,7 +1429,7 @@
             </w:r>
             <w:r>
               <w:rPr>
-                <w:rStyle w:val="RundownContentKeyWord"/>
+                <w:rStyle w:val="R322KeyWord"/>
                 <w:lang w:val="en-US"/>
               </w:rPr>
               <w:t>essentially</w:t>
@@ -1484,21 +1443,21 @@
             </w:r>
             <w:r>
               <w:rPr>
-                <w:rStyle w:val="RundownContentKeyWord"/>
+                <w:rStyle w:val="R322KeyWord"/>
                 <w:lang w:val="en-US"/>
               </w:rPr>
               <w:t>populari</w:t>
             </w:r>
             <w:r>
               <w:rPr>
-                <w:rStyle w:val="RundownContentKeyWord"/>
+                <w:rStyle w:val="R322KeyWord"/>
                 <w:lang w:val="en-US"/>
               </w:rPr>
               <w:t>z</w:t>
             </w:r>
             <w:r>
               <w:rPr>
-                <w:rStyle w:val="RundownContentKeyWord"/>
+                <w:rStyle w:val="R322KeyWord"/>
                 <w:lang w:val="en-US"/>
               </w:rPr>
               <w:t>ed</w:t>
@@ -1512,7 +1471,7 @@
             </w:r>
             <w:r>
               <w:rPr>
-                <w:rStyle w:val="RundownContentKeyWord"/>
+                <w:rStyle w:val="R322KeyWord"/>
                 <w:lang w:val="en-US"/>
               </w:rPr>
               <w:t>publishing</w:t>
@@ -1539,12 +1498,12 @@
           <w:p>
             <w:pPr>
               <w:rPr>
-                <w:rStyle w:val="RundownControlAutomate"/>
+                <w:rStyle w:val="R125Automate"/>
               </w:rPr>
             </w:pPr>
             <w:r>
               <w:rPr>
-                <w:rStyle w:val="RundownControlAutomate"/>
+                <w:rStyle w:val="R125Automate"/>
               </w:rPr>
               <w:t>DO: press=NEXT</w:t>
             </w:r>
@@ -1568,7 +1527,7 @@
           </w:tcPr>
           <w:p>
             <w:pPr>
-              <w:pStyle w:val="RundownSpeaker"/>
+              <w:pStyle w:val="R211Speaker"/>
             </w:pPr>
           </w:p>
         </w:tc>
@@ -1578,7 +1537,7 @@
           </w:tcPr>
           <w:p>
             <w:pPr>
-              <w:pStyle w:val="RundownContentHint"/>
+              <w:pStyle w:val="R314Hint"/>
             </w:pPr>
             <w:r>
               <w:t xml:space="preserve">Frau Dr. </w:t>
@@ -1609,19 +1568,19 @@
           <w:p>
             <w:r>
               <w:rPr>
-                <w:rStyle w:val="RundownControlSelect"/>
+                <w:rStyle w:val="R123Select"/>
               </w:rPr>
               <w:t>C</w:t>
             </w:r>
             <w:r>
               <w:rPr>
-                <w:rStyle w:val="RundownControlSelect"/>
+                <w:rStyle w:val="R123Select"/>
               </w:rPr>
               <w:t>AM</w:t>
             </w:r>
             <w:r>
               <w:rPr>
-                <w:rStyle w:val="RundownControlSelect"/>
+                <w:rStyle w:val="R123Select"/>
               </w:rPr>
               <w:t>3-WC</w:t>
             </w:r>
@@ -1629,18 +1588,18 @@
           <w:p>
             <w:pPr>
               <w:rPr>
-                <w:rStyle w:val="RundownControlToggle"/>
+                <w:rStyle w:val="R122Toggle"/>
               </w:rPr>
             </w:pPr>
             <w:r>
               <w:rPr>
-                <w:rStyle w:val="RundownControlToggle"/>
+                <w:rStyle w:val="R122Toggle"/>
               </w:rPr>
               <w:t>+</w:t>
             </w:r>
             <w:r>
               <w:rPr>
-                <w:rStyle w:val="RundownControlToggle"/>
+                <w:rStyle w:val="R122Toggle"/>
               </w:rPr>
               <w:t>OV-A1</w:t>
             </w:r>
@@ -1656,18 +1615,18 @@
           <w:p>
             <w:pPr>
               <w:rPr>
-                <w:rStyle w:val="RundownControlToggle"/>
+                <w:rStyle w:val="R122Toggle"/>
               </w:rPr>
             </w:pPr>
             <w:r>
               <w:rPr>
-                <w:rStyle w:val="RundownControlToggle"/>
+                <w:rStyle w:val="R122Toggle"/>
               </w:rPr>
               <w:t>+A</w:t>
             </w:r>
             <w:r>
               <w:rPr>
-                <w:rStyle w:val="RundownControlToggle"/>
+                <w:rStyle w:val="R122Toggle"/>
               </w:rPr>
               <w:t>4</w:t>
             </w:r>
@@ -1682,7 +1641,7 @@
           </w:tcPr>
           <w:p>
             <w:pPr>
-              <w:pStyle w:val="RundownSpeaker"/>
+              <w:pStyle w:val="R211Speaker"/>
             </w:pPr>
             <w:r>
               <w:t>CDE</w:t>
@@ -1695,7 +1654,7 @@
           </w:tcPr>
           <w:p>
             <w:pPr>
-              <w:pStyle w:val="RundownContentDescription"/>
+              <w:pStyle w:val="R315Description"/>
             </w:pPr>
             <w:r>
               <w:t xml:space="preserve">Wow, </w:t>
@@ -1747,7 +1706,7 @@
             </w:r>
             <w:r>
               <w:rPr>
-                <w:rStyle w:val="RundownContentEmphasis"/>
+                <w:rStyle w:val="R321Emphasis"/>
                 <w:lang w:val="en-US"/>
               </w:rPr>
               <w:t>simply dummy</w:t>
@@ -1761,7 +1720,7 @@
             </w:r>
             <w:r>
               <w:rPr>
-                <w:rStyle w:val="RundownContentKeyMessage"/>
+                <w:rStyle w:val="R323KeyMessage"/>
                 <w:lang w:val="en-US"/>
               </w:rPr>
               <w:t>the printing and typesetting industry. Lorem Ipsum has been the industry's standard dummy text</w:t>
@@ -1775,7 +1734,7 @@
             </w:r>
             <w:r>
               <w:rPr>
-                <w:rStyle w:val="RundownContentKeyWord"/>
+                <w:rStyle w:val="R322KeyWord"/>
                 <w:lang w:val="en-US"/>
               </w:rPr>
               <w:t>make a type specimen</w:t>
@@ -1787,12 +1746,12 @@
               </w:rPr>
               <w:t xml:space="preserve"> book.</w:t>
             </w:r>
-            <w:bookmarkStart w:id="4" w:name="OLE_LINK1"/>
-            <w:bookmarkStart w:id="5" w:name="OLE_LINK2"/>
+            <w:bookmarkStart w:id="5" w:name="OLE_LINK1"/>
+            <w:bookmarkStart w:id="6" w:name="OLE_LINK2"/>
           </w:p>
           <w:p>
             <w:pPr>
-              <w:pStyle w:val="RundownContentUnorderedListL1"/>
+              <w:pStyle w:val="R318UList1"/>
               <w:rPr>
                 <w:lang w:val="en-US"/>
               </w:rPr>
@@ -1805,7 +1764,7 @@
             </w:r>
             <w:r>
               <w:rPr>
-                <w:rStyle w:val="RundownContentEmphasis"/>
+                <w:rStyle w:val="R321Emphasis"/>
                 <w:lang w:val="en-US"/>
               </w:rPr>
               <w:t>simply dummy</w:t>
@@ -1830,7 +1789,7 @@
             </w:r>
             <w:r>
               <w:rPr>
-                <w:rStyle w:val="RundownContentKeyWord"/>
+                <w:rStyle w:val="R322KeyWord"/>
                 <w:lang w:val="en-US"/>
               </w:rPr>
               <w:t>make a type specimen</w:t>
@@ -1844,7 +1803,7 @@
           </w:p>
           <w:p>
             <w:pPr>
-              <w:pStyle w:val="RundownContentUnorderedListL2"/>
+              <w:pStyle w:val="R319UList2"/>
               <w:rPr>
                 <w:lang w:val="en-US"/>
               </w:rPr>
@@ -1864,7 +1823,7 @@
           </w:p>
           <w:p>
             <w:pPr>
-              <w:pStyle w:val="RundownContentUnorderedListL2"/>
+              <w:pStyle w:val="R319UList2"/>
               <w:rPr>
                 <w:lang w:val="en-US"/>
               </w:rPr>
@@ -1878,7 +1837,7 @@
           </w:p>
           <w:p>
             <w:pPr>
-              <w:pStyle w:val="RundownContentHint"/>
+              <w:pStyle w:val="R314Hint"/>
               <w:rPr>
                 <w:lang w:val="en-US"/>
               </w:rPr>
@@ -1892,7 +1851,7 @@
           </w:p>
           <w:p>
             <w:pPr>
-              <w:pStyle w:val="RundownContentUnorderedListL1"/>
+              <w:pStyle w:val="R318UList1"/>
               <w:rPr>
                 <w:i/>
                 <w:color w:val="1067B2"/>
@@ -1907,7 +1866,7 @@
             </w:r>
             <w:r>
               <w:rPr>
-                <w:rStyle w:val="RundownContentKeyWord"/>
+                <w:rStyle w:val="R322KeyWord"/>
                 <w:lang w:val="en-US"/>
               </w:rPr>
               <w:t>survived</w:t>
@@ -1920,7 +1879,7 @@
             </w:r>
             <w:r>
               <w:rPr>
-                <w:rStyle w:val="RundownContentKeyWord"/>
+                <w:rStyle w:val="R322KeyWord"/>
                 <w:lang w:val="en-US"/>
               </w:rPr>
               <w:t>essentially</w:t>
@@ -1933,21 +1892,21 @@
             </w:r>
             <w:r>
               <w:rPr>
-                <w:rStyle w:val="RundownContentKeyWord"/>
+                <w:rStyle w:val="R322KeyWord"/>
                 <w:lang w:val="en-US"/>
               </w:rPr>
               <w:t>populari</w:t>
             </w:r>
             <w:r>
               <w:rPr>
-                <w:rStyle w:val="RundownContentKeyWord"/>
+                <w:rStyle w:val="R322KeyWord"/>
                 <w:lang w:val="en-US"/>
               </w:rPr>
               <w:t>z</w:t>
             </w:r>
             <w:r>
               <w:rPr>
-                <w:rStyle w:val="RundownContentKeyWord"/>
+                <w:rStyle w:val="R322KeyWord"/>
                 <w:lang w:val="en-US"/>
               </w:rPr>
               <w:t>ed</w:t>
@@ -1960,7 +1919,7 @@
             </w:r>
             <w:r>
               <w:rPr>
-                <w:rStyle w:val="RundownContentKeyWord"/>
+                <w:rStyle w:val="R322KeyWord"/>
                 <w:lang w:val="en-US"/>
               </w:rPr>
               <w:t>publishing</w:t>
@@ -1974,7 +1933,7 @@
           </w:p>
           <w:p>
             <w:pPr>
-              <w:pStyle w:val="RundownContentOrderedListL2"/>
+              <w:pStyle w:val="R317OList2"/>
               <w:rPr>
                 <w:lang w:val="en-US"/>
               </w:rPr>
@@ -1989,7 +1948,7 @@
           </w:p>
           <w:p>
             <w:pPr>
-              <w:pStyle w:val="RundownContentOrderedListL2"/>
+              <w:pStyle w:val="R317OList2"/>
               <w:rPr>
                 <w:lang w:val="en-US"/>
               </w:rPr>
@@ -2000,8 +1959,8 @@
               </w:rPr>
               <w:t>Foo Bar Quux</w:t>
             </w:r>
-            <w:bookmarkEnd w:id="4"/>
             <w:bookmarkEnd w:id="5"/>
+            <w:bookmarkEnd w:id="6"/>
           </w:p>
         </w:tc>
       </w:tr>
@@ -2025,7 +1984,7 @@
           <w:p>
             <w:pPr>
               <w:rPr>
-                <w:rStyle w:val="RundownControlToggle"/>
+                <w:rStyle w:val="R122Toggle"/>
               </w:rPr>
             </w:pPr>
           </w:p>
@@ -2039,7 +1998,7 @@
           </w:tcPr>
           <w:p>
             <w:pPr>
-              <w:pStyle w:val="RundownSpeaker"/>
+              <w:pStyle w:val="R211Speaker"/>
             </w:pPr>
             <w:r>
               <w:t>ABC</w:t>
@@ -2066,7 +2025,7 @@
             </w:r>
             <w:r>
               <w:rPr>
-                <w:rStyle w:val="RundownContentEmphasis"/>
+                <w:rStyle w:val="R321Emphasis"/>
                 <w:lang w:val="en-US"/>
               </w:rPr>
               <w:t>simply dummy</w:t>
@@ -2080,7 +2039,7 @@
             </w:r>
             <w:r>
               <w:rPr>
-                <w:rStyle w:val="RundownContentKeyMessage"/>
+                <w:rStyle w:val="R323KeyMessage"/>
                 <w:lang w:val="en-US"/>
               </w:rPr>
               <w:t>the printing and typesetting industry. Lorem Ipsum has been the industry's standard dummy text</w:t>
@@ -2094,7 +2053,7 @@
             </w:r>
             <w:r>
               <w:rPr>
-                <w:rStyle w:val="RundownContentKeyWord"/>
+                <w:rStyle w:val="R322KeyWord"/>
                 <w:lang w:val="en-US"/>
               </w:rPr>
               <w:t>make a type specimen</w:t>
@@ -2109,7 +2068,7 @@
           </w:p>
           <w:p>
             <w:pPr>
-              <w:pStyle w:val="RundownContentOrderedListL1"/>
+              <w:pStyle w:val="R316OList1"/>
               <w:numPr>
                 <w:ilvl w:val="0"/>
                 <w:numId w:val="120"/>
@@ -2126,7 +2085,7 @@
             </w:r>
             <w:r>
               <w:rPr>
-                <w:rStyle w:val="RundownContentEmphasis"/>
+                <w:rStyle w:val="R321Emphasis"/>
                 <w:lang w:val="en-US"/>
               </w:rPr>
               <w:t>simply dummy</w:t>
@@ -2151,7 +2110,7 @@
             </w:r>
             <w:r>
               <w:rPr>
-                <w:rStyle w:val="RundownContentKeyWord"/>
+                <w:rStyle w:val="R322KeyWord"/>
                 <w:lang w:val="en-US"/>
               </w:rPr>
               <w:t>make a type specimen</w:t>
@@ -2165,7 +2124,7 @@
           </w:p>
           <w:p>
             <w:pPr>
-              <w:pStyle w:val="RundownContentUnorderedListL2"/>
+              <w:pStyle w:val="R319UList2"/>
               <w:rPr>
                 <w:lang w:val="en-US"/>
               </w:rPr>
@@ -2179,7 +2138,7 @@
           </w:p>
           <w:p>
             <w:pPr>
-              <w:pStyle w:val="RundownContentUnorderedListL2"/>
+              <w:pStyle w:val="R319UList2"/>
               <w:rPr>
                 <w:lang w:val="en-US"/>
               </w:rPr>
@@ -2193,7 +2152,7 @@
           </w:p>
           <w:p>
             <w:pPr>
-              <w:pStyle w:val="RundownContentOrderedListL1"/>
+              <w:pStyle w:val="R316OList1"/>
               <w:rPr>
                 <w:i/>
                 <w:color w:val="1067B2"/>
@@ -2208,7 +2167,7 @@
             </w:r>
             <w:r>
               <w:rPr>
-                <w:rStyle w:val="RundownContentKeyWord"/>
+                <w:rStyle w:val="R322KeyWord"/>
                 <w:lang w:val="en-US"/>
               </w:rPr>
               <w:t>survived</w:t>
@@ -2221,7 +2180,7 @@
             </w:r>
             <w:r>
               <w:rPr>
-                <w:rStyle w:val="RundownContentKeyWord"/>
+                <w:rStyle w:val="R322KeyWord"/>
                 <w:lang w:val="en-US"/>
               </w:rPr>
               <w:t>essentially</w:t>
@@ -2234,21 +2193,21 @@
             </w:r>
             <w:r>
               <w:rPr>
-                <w:rStyle w:val="RundownContentKeyWord"/>
+                <w:rStyle w:val="R322KeyWord"/>
                 <w:lang w:val="en-US"/>
               </w:rPr>
               <w:t>populari</w:t>
             </w:r>
             <w:r>
               <w:rPr>
-                <w:rStyle w:val="RundownContentKeyWord"/>
+                <w:rStyle w:val="R322KeyWord"/>
                 <w:lang w:val="en-US"/>
               </w:rPr>
               <w:t>z</w:t>
             </w:r>
             <w:r>
               <w:rPr>
-                <w:rStyle w:val="RundownContentKeyWord"/>
+                <w:rStyle w:val="R322KeyWord"/>
                 <w:lang w:val="en-US"/>
               </w:rPr>
               <w:t>ed</w:t>
@@ -2261,7 +2220,7 @@
             </w:r>
             <w:r>
               <w:rPr>
-                <w:rStyle w:val="RundownContentKeyWord"/>
+                <w:rStyle w:val="R322KeyWord"/>
                 <w:lang w:val="en-US"/>
               </w:rPr>
               <w:t>publishing</w:t>
@@ -2275,7 +2234,7 @@
           </w:p>
           <w:p>
             <w:pPr>
-              <w:pStyle w:val="RundownContentOrderedListL2"/>
+              <w:pStyle w:val="R317OList2"/>
               <w:rPr>
                 <w:lang w:val="en-US"/>
               </w:rPr>
@@ -2289,7 +2248,7 @@
           </w:p>
           <w:p>
             <w:pPr>
-              <w:pStyle w:val="RundownContentOrderedListL2"/>
+              <w:pStyle w:val="R317OList2"/>
             </w:pPr>
             <w:r>
               <w:rPr>
@@ -2328,7 +2287,7 @@
           </w:tcPr>
           <w:p>
             <w:pPr>
-              <w:pStyle w:val="RundownSpeaker"/>
+              <w:pStyle w:val="R211Speaker"/>
             </w:pPr>
             <w:r>
               <w:t>DEF</w:t>
@@ -2341,7 +2300,7 @@
           </w:tcPr>
           <w:p>
             <w:pPr>
-              <w:pStyle w:val="RundownContentHint"/>
+              <w:pStyle w:val="R314Hint"/>
             </w:pPr>
             <w:r>
               <w:t>Frau Dr. A</w:t>
@@ -2376,15 +2335,7 @@
               <w:br/>
             </w:r>
             <w:r>
-              <w:t xml:space="preserve">(aber über </w:t>
-            </w:r>
-            <w:proofErr w:type="spellStart"/>
-            <w:r>
-              <w:t>Prompting</w:t>
-            </w:r>
-            <w:proofErr w:type="spellEnd"/>
-            <w:r>
-              <w:t xml:space="preserve"> geben wir etwas vor)</w:t>
+              <w:t>(aber über Prompting geben wir etwas vor)</w:t>
             </w:r>
             <w:r>
               <w:t>:</w:t>
@@ -2392,7 +2343,7 @@
           </w:p>
           <w:p>
             <w:pPr>
-              <w:pStyle w:val="RundownContentOrderedListL1"/>
+              <w:pStyle w:val="R316OList1"/>
               <w:numPr>
                 <w:ilvl w:val="0"/>
                 <w:numId w:val="115"/>
@@ -2404,7 +2355,7 @@
           </w:p>
           <w:p>
             <w:pPr>
-              <w:pStyle w:val="RundownContentUnorderedListL2"/>
+              <w:pStyle w:val="R319UList2"/>
             </w:pPr>
             <w:r>
               <w:t>Bar</w:t>
@@ -2412,7 +2363,7 @@
           </w:p>
           <w:p>
             <w:pPr>
-              <w:pStyle w:val="RundownContentUnorderedListL2"/>
+              <w:pStyle w:val="R319UList2"/>
             </w:pPr>
             <w:r>
               <w:t>Baz</w:t>
@@ -2420,17 +2371,15 @@
           </w:p>
           <w:p>
             <w:pPr>
-              <w:pStyle w:val="RundownContentOrderedListL1"/>
+              <w:pStyle w:val="R316OList1"/>
               <w:numPr>
                 <w:ilvl w:val="0"/>
                 <w:numId w:val="115"/>
               </w:numPr>
             </w:pPr>
-            <w:proofErr w:type="spellStart"/>
             <w:r>
               <w:t>Quux</w:t>
             </w:r>
-            <w:proofErr w:type="spellEnd"/>
           </w:p>
           <w:p>
             <w:r>
@@ -2450,24 +2399,24 @@
           <w:p>
             <w:pPr>
               <w:rPr>
-                <w:rStyle w:val="RundownControlSelect"/>
+                <w:rStyle w:val="R123Select"/>
               </w:rPr>
             </w:pPr>
             <w:r>
               <w:rPr>
-                <w:rStyle w:val="RundownControlSelect"/>
+                <w:rStyle w:val="R123Select"/>
               </w:rPr>
               <w:t>C</w:t>
             </w:r>
             <w:r>
               <w:rPr>
-                <w:rStyle w:val="RundownControlSelect"/>
+                <w:rStyle w:val="R123Select"/>
               </w:rPr>
               <w:t>AM</w:t>
             </w:r>
             <w:r>
               <w:rPr>
-                <w:rStyle w:val="RundownControlSelect"/>
+                <w:rStyle w:val="R123Select"/>
               </w:rPr>
               <w:t>2-CC</w:t>
             </w:r>
@@ -2496,7 +2445,7 @@
           </w:tcPr>
           <w:p>
             <w:pPr>
-              <w:pStyle w:val="RundownSpeaker"/>
+              <w:pStyle w:val="R211Speaker"/>
               <w:rPr>
                 <w:lang w:val="en-US"/>
               </w:rPr>
@@ -2515,7 +2464,7 @@
           </w:tcPr>
           <w:p>
             <w:pPr>
-              <w:pStyle w:val="RundownContentControl"/>
+              <w:pStyle w:val="R313Control"/>
             </w:pPr>
             <w:r>
               <w:t xml:space="preserve">KI-generierte Antwort: </w:t>
@@ -2604,36 +2553,36 @@
           <w:p>
             <w:pPr>
               <w:rPr>
-                <w:rStyle w:val="RundownControlToggle"/>
+                <w:rStyle w:val="R122Toggle"/>
               </w:rPr>
             </w:pPr>
             <w:r>
               <w:rPr>
-                <w:rStyle w:val="RundownControlToggle"/>
+                <w:rStyle w:val="R122Toggle"/>
               </w:rPr>
               <w:t>A1,</w:t>
             </w:r>
             <w:r>
               <w:rPr>
-                <w:rStyle w:val="RundownControlToggle"/>
+                <w:rStyle w:val="R122Toggle"/>
               </w:rPr>
               <w:t xml:space="preserve"> </w:t>
             </w:r>
             <w:r>
               <w:rPr>
-                <w:rStyle w:val="RundownControlToggle"/>
+                <w:rStyle w:val="R122Toggle"/>
               </w:rPr>
               <w:t>A2,</w:t>
             </w:r>
             <w:r>
               <w:rPr>
-                <w:rStyle w:val="RundownControlToggle"/>
+                <w:rStyle w:val="R122Toggle"/>
               </w:rPr>
               <w:t xml:space="preserve"> </w:t>
             </w:r>
             <w:r>
               <w:rPr>
-                <w:rStyle w:val="RundownControlToggle"/>
+                <w:rStyle w:val="R122Toggle"/>
               </w:rPr>
               <w:t>A3</w:t>
             </w:r>
@@ -2648,7 +2597,7 @@
           </w:tcPr>
           <w:p>
             <w:pPr>
-              <w:pStyle w:val="RundownSpeaker"/>
+              <w:pStyle w:val="R211Speaker"/>
               <w:rPr>
                 <w:bCs/>
               </w:rPr>
@@ -2661,7 +2610,7 @@
           </w:tcPr>
           <w:p>
             <w:pPr>
-              <w:pStyle w:val="RundownContentPart"/>
+              <w:pStyle w:val="R311Part"/>
             </w:pPr>
             <w:r>
               <w:t>Part 3</w:t>
@@ -2697,7 +2646,7 @@
           </w:tcPr>
           <w:p>
             <w:pPr>
-              <w:pStyle w:val="RundownSpeaker"/>
+              <w:pStyle w:val="R211Speaker"/>
             </w:pPr>
             <w:r>
               <w:t>DEF</w:t>
@@ -2727,7 +2676,7 @@
             </w:r>
             <w:r>
               <w:rPr>
-                <w:rStyle w:val="RundownContentEmphasis"/>
+                <w:rStyle w:val="R321Emphasis"/>
                 <w:lang w:val="en-US"/>
               </w:rPr>
               <w:t>simply dummy</w:t>
@@ -2741,7 +2690,7 @@
             </w:r>
             <w:r>
               <w:rPr>
-                <w:rStyle w:val="RundownContentKeyMessage"/>
+                <w:rStyle w:val="R323KeyMessage"/>
                 <w:lang w:val="en-US"/>
               </w:rPr>
               <w:t>the printing and typesetting industry. Lorem Ipsum has been the industry's standard dummy text</w:t>
@@ -2755,7 +2704,7 @@
             </w:r>
             <w:r>
               <w:rPr>
-                <w:rStyle w:val="RundownContentKeyWord"/>
+                <w:rStyle w:val="R322KeyWord"/>
                 <w:lang w:val="en-US"/>
               </w:rPr>
               <w:t>make a type specimen</w:t>
@@ -2792,7 +2741,7 @@
             </w:r>
             <w:r>
               <w:rPr>
-                <w:rStyle w:val="RundownContentKeyWord"/>
+                <w:rStyle w:val="R322KeyWord"/>
                 <w:lang w:val="en-US"/>
               </w:rPr>
               <w:t>survived</w:t>
@@ -2806,7 +2755,7 @@
             </w:r>
             <w:r>
               <w:rPr>
-                <w:rStyle w:val="RundownContentKeyWord"/>
+                <w:rStyle w:val="R322KeyWord"/>
                 <w:lang w:val="en-US"/>
               </w:rPr>
               <w:t>essentially</w:t>
@@ -2820,21 +2769,21 @@
             </w:r>
             <w:r>
               <w:rPr>
-                <w:rStyle w:val="RundownContentKeyWord"/>
+                <w:rStyle w:val="R322KeyWord"/>
                 <w:lang w:val="en-US"/>
               </w:rPr>
               <w:t>populari</w:t>
             </w:r>
             <w:r>
               <w:rPr>
-                <w:rStyle w:val="RundownContentKeyWord"/>
+                <w:rStyle w:val="R322KeyWord"/>
                 <w:lang w:val="en-US"/>
               </w:rPr>
               <w:t>z</w:t>
             </w:r>
             <w:r>
               <w:rPr>
-                <w:rStyle w:val="RundownContentKeyWord"/>
+                <w:rStyle w:val="R322KeyWord"/>
                 <w:lang w:val="en-US"/>
               </w:rPr>
               <w:t>ed</w:t>
@@ -2848,7 +2797,7 @@
             </w:r>
             <w:r>
               <w:rPr>
-                <w:rStyle w:val="RundownContentKeyWord"/>
+                <w:rStyle w:val="R322KeyWord"/>
                 <w:lang w:val="en-US"/>
               </w:rPr>
               <w:t>publishing</w:t>
@@ -2874,13 +2823,13 @@
           <w:p>
             <w:pPr>
               <w:rPr>
-                <w:rStyle w:val="RundownControlToggle"/>
+                <w:rStyle w:val="R122Toggle"/>
                 <w:lang w:val="en-US"/>
               </w:rPr>
             </w:pPr>
             <w:r>
               <w:rPr>
-                <w:rStyle w:val="RundownControlToggle"/>
+                <w:rStyle w:val="R122Toggle"/>
                 <w:lang w:val="en-US"/>
               </w:rPr>
               <w:t>OV-A2</w:t>
@@ -2889,24 +2838,24 @@
           <w:p>
             <w:pPr>
               <w:rPr>
-                <w:rStyle w:val="RundownControlSelect"/>
+                <w:rStyle w:val="R123Select"/>
               </w:rPr>
             </w:pPr>
             <w:r>
               <w:rPr>
-                <w:rStyle w:val="RundownControlSelect"/>
+                <w:rStyle w:val="R123Select"/>
               </w:rPr>
               <w:t>C</w:t>
             </w:r>
             <w:r>
               <w:rPr>
-                <w:rStyle w:val="RundownControlSelect"/>
+                <w:rStyle w:val="R123Select"/>
               </w:rPr>
               <w:t>AM</w:t>
             </w:r>
             <w:r>
               <w:rPr>
-                <w:rStyle w:val="RundownControlSelect"/>
+                <w:rStyle w:val="R123Select"/>
               </w:rPr>
               <w:t>2-WC</w:t>
             </w:r>
@@ -2936,7 +2885,7 @@
           </w:tcPr>
           <w:p>
             <w:pPr>
-              <w:pStyle w:val="RundownSpeaker"/>
+              <w:pStyle w:val="R211Speaker"/>
               <w:rPr>
                 <w:lang w:val="en-US"/>
               </w:rPr>
@@ -2969,7 +2918,7 @@
             </w:r>
             <w:r>
               <w:rPr>
-                <w:rStyle w:val="RundownContentEmphasis"/>
+                <w:rStyle w:val="R321Emphasis"/>
                 <w:lang w:val="en-US"/>
               </w:rPr>
               <w:t>simply dummy</w:t>
@@ -2983,7 +2932,7 @@
             </w:r>
             <w:r>
               <w:rPr>
-                <w:rStyle w:val="RundownContentKeyMessage"/>
+                <w:rStyle w:val="R323KeyMessage"/>
                 <w:lang w:val="en-US"/>
               </w:rPr>
               <w:t>the printing and typesetting industry. Lorem Ipsum has been the industry's standard dummy text</w:t>
@@ -2997,7 +2946,7 @@
             </w:r>
             <w:r>
               <w:rPr>
-                <w:rStyle w:val="RundownContentKeyWord"/>
+                <w:rStyle w:val="R322KeyWord"/>
                 <w:lang w:val="en-US"/>
               </w:rPr>
               <w:t>make a type specimen</w:t>
@@ -3034,7 +2983,7 @@
             </w:r>
             <w:r>
               <w:rPr>
-                <w:rStyle w:val="RundownContentKeyWord"/>
+                <w:rStyle w:val="R322KeyWord"/>
                 <w:lang w:val="en-US"/>
               </w:rPr>
               <w:t>survived</w:t>
@@ -3048,7 +2997,7 @@
             </w:r>
             <w:r>
               <w:rPr>
-                <w:rStyle w:val="RundownContentKeyWord"/>
+                <w:rStyle w:val="R322KeyWord"/>
                 <w:lang w:val="en-US"/>
               </w:rPr>
               <w:t>essentially</w:t>
@@ -3062,21 +3011,21 @@
             </w:r>
             <w:r>
               <w:rPr>
-                <w:rStyle w:val="RundownContentKeyWord"/>
+                <w:rStyle w:val="R322KeyWord"/>
                 <w:lang w:val="en-US"/>
               </w:rPr>
               <w:t>populari</w:t>
             </w:r>
             <w:r>
               <w:rPr>
-                <w:rStyle w:val="RundownContentKeyWord"/>
+                <w:rStyle w:val="R322KeyWord"/>
                 <w:lang w:val="en-US"/>
               </w:rPr>
               <w:t>z</w:t>
             </w:r>
             <w:r>
               <w:rPr>
-                <w:rStyle w:val="RundownContentKeyWord"/>
+                <w:rStyle w:val="R322KeyWord"/>
                 <w:lang w:val="en-US"/>
               </w:rPr>
               <w:t>ed</w:t>
@@ -3090,7 +3039,7 @@
             </w:r>
             <w:r>
               <w:rPr>
-                <w:rStyle w:val="RundownContentKeyWord"/>
+                <w:rStyle w:val="R322KeyWord"/>
                 <w:lang w:val="en-US"/>
               </w:rPr>
               <w:t>publishing</w:t>
@@ -3116,31 +3065,31 @@
           <w:p>
             <w:pPr>
               <w:rPr>
-                <w:rStyle w:val="RundownControlEnforce"/>
+                <w:rStyle w:val="R121Enforce"/>
                 <w:highlight w:val="green"/>
               </w:rPr>
             </w:pPr>
             <w:r>
               <w:rPr>
-                <w:rStyle w:val="RundownControlEnforce"/>
+                <w:rStyle w:val="R121Enforce"/>
               </w:rPr>
               <w:t>SC-</w:t>
             </w:r>
             <w:r>
               <w:rPr>
-                <w:rStyle w:val="RundownControlEnforce"/>
+                <w:rStyle w:val="R121Enforce"/>
               </w:rPr>
               <w:t>PRE</w:t>
             </w:r>
             <w:r>
               <w:rPr>
-                <w:rStyle w:val="RundownControlEnforce"/>
+                <w:rStyle w:val="R121Enforce"/>
               </w:rPr>
               <w:t>-</w:t>
             </w:r>
             <w:r>
               <w:rPr>
-                <w:rStyle w:val="RundownControlEnforce"/>
+                <w:rStyle w:val="R121Enforce"/>
               </w:rPr>
               <w:t>2</w:t>
             </w:r>
@@ -3170,7 +3119,7 @@
           </w:tcPr>
           <w:p>
             <w:pPr>
-              <w:pStyle w:val="RundownSpeaker"/>
+              <w:pStyle w:val="R211Speaker"/>
               <w:rPr>
                 <w:bCs/>
                 <w:highlight w:val="green"/>
@@ -3184,7 +3133,7 @@
           </w:tcPr>
           <w:p>
             <w:pPr>
-              <w:pStyle w:val="RundownContentControl"/>
+              <w:pStyle w:val="R313Control"/>
               <w:rPr>
                 <w:highlight w:val="green"/>
               </w:rPr>
@@ -3208,12 +3157,12 @@
           <w:p>
             <w:pPr>
               <w:rPr>
-                <w:rStyle w:val="RundownControlToggle"/>
+                <w:rStyle w:val="R122Toggle"/>
               </w:rPr>
             </w:pPr>
             <w:r>
               <w:rPr>
-                <w:rStyle w:val="RundownControlToggle"/>
+                <w:rStyle w:val="R122Toggle"/>
               </w:rPr>
               <w:lastRenderedPageBreak/>
               <w:t>OV-B3</w:t>
@@ -3238,7 +3187,7 @@
           </w:tcPr>
           <w:p>
             <w:pPr>
-              <w:pStyle w:val="RundownSpeaker"/>
+              <w:pStyle w:val="R211Speaker"/>
             </w:pPr>
             <w:r>
               <w:t>R</w:t>
@@ -3271,7 +3220,7 @@
             </w:r>
             <w:r>
               <w:rPr>
-                <w:rStyle w:val="RundownContentEmphasis"/>
+                <w:rStyle w:val="R321Emphasis"/>
                 <w:lang w:val="en-US"/>
               </w:rPr>
               <w:t>simply dummy</w:t>
@@ -3285,7 +3234,7 @@
             </w:r>
             <w:r>
               <w:rPr>
-                <w:rStyle w:val="RundownContentKeyMessage"/>
+                <w:rStyle w:val="R323KeyMessage"/>
                 <w:lang w:val="en-US"/>
               </w:rPr>
               <w:t>the printing and typesetting industry. Lorem Ipsum has been the industry's standard dummy text</w:t>
@@ -3307,7 +3256,7 @@
             </w:r>
             <w:r>
               <w:rPr>
-                <w:rStyle w:val="RundownContentKeyWord"/>
+                <w:rStyle w:val="R322KeyWord"/>
                 <w:lang w:val="en-US"/>
               </w:rPr>
               <w:t>make a type specimen</w:t>
@@ -3344,7 +3293,7 @@
             </w:r>
             <w:r>
               <w:rPr>
-                <w:rStyle w:val="RundownContentKeyWord"/>
+                <w:rStyle w:val="R322KeyWord"/>
                 <w:lang w:val="en-US"/>
               </w:rPr>
               <w:t>survived</w:t>
@@ -3358,7 +3307,7 @@
             </w:r>
             <w:r>
               <w:rPr>
-                <w:rStyle w:val="RundownContentKeyWord"/>
+                <w:rStyle w:val="R322KeyWord"/>
                 <w:lang w:val="en-US"/>
               </w:rPr>
               <w:t>essentially</w:t>
@@ -3372,21 +3321,21 @@
             </w:r>
             <w:r>
               <w:rPr>
-                <w:rStyle w:val="RundownContentKeyWord"/>
+                <w:rStyle w:val="R322KeyWord"/>
                 <w:lang w:val="en-US"/>
               </w:rPr>
               <w:t>populari</w:t>
             </w:r>
             <w:r>
               <w:rPr>
-                <w:rStyle w:val="RundownContentKeyWord"/>
+                <w:rStyle w:val="R322KeyWord"/>
                 <w:lang w:val="en-US"/>
               </w:rPr>
               <w:t>z</w:t>
             </w:r>
             <w:r>
               <w:rPr>
-                <w:rStyle w:val="RundownContentKeyWord"/>
+                <w:rStyle w:val="R322KeyWord"/>
                 <w:lang w:val="en-US"/>
               </w:rPr>
               <w:t>ed</w:t>
@@ -3400,7 +3349,7 @@
             </w:r>
             <w:r>
               <w:rPr>
-                <w:rStyle w:val="RundownContentKeyWord"/>
+                <w:rStyle w:val="R322KeyWord"/>
                 <w:lang w:val="en-US"/>
               </w:rPr>
               <w:t>publishing</w:t>
@@ -3422,21 +3371,8 @@
       </w:pPr>
       <w:r>
         <w:lastRenderedPageBreak/>
-        <w:t xml:space="preserve">Event </w:t>
+        <w:t>Event Rundown: Style Cheatsheet</w:t>
       </w:r>
-      <w:proofErr w:type="spellStart"/>
-      <w:r>
-        <w:t>Rundown</w:t>
-      </w:r>
-      <w:proofErr w:type="spellEnd"/>
-      <w:r>
-        <w:t xml:space="preserve">: Style </w:t>
-      </w:r>
-      <w:proofErr w:type="spellStart"/>
-      <w:r>
-        <w:t>Cheatsheet</w:t>
-      </w:r>
-      <w:proofErr w:type="spellEnd"/>
     </w:p>
     <w:tbl>
       <w:tblPr>
@@ -3497,16 +3433,36 @@
           <w:p>
             <w:pPr>
               <w:rPr>
-                <w:rStyle w:val="RundownControlEnforce"/>
+                <w:rStyle w:val="R121Enforce"/>
                 <w:lang w:val="en-US"/>
               </w:rPr>
             </w:pPr>
             <w:r>
               <w:rPr>
-                <w:rStyle w:val="RundownControlEnforce"/>
-                <w:lang w:val="en-US"/>
-              </w:rPr>
-              <w:t xml:space="preserve">Rundown: Control: Enforce </w:t>
+                <w:rStyle w:val="R121Enforce"/>
+                <w:lang w:val="en-US"/>
+              </w:rPr>
+              <w:t>R</w:t>
+            </w:r>
+            <w:r>
+              <w:rPr>
+                <w:rStyle w:val="R121Enforce"/>
+                <w:lang w:val="en-US"/>
+              </w:rPr>
+              <w:t>12</w:t>
+            </w:r>
+            <w:r>
+              <w:rPr>
+                <w:rStyle w:val="R121Enforce"/>
+              </w:rPr>
+              <w:t>1</w:t>
+            </w:r>
+            <w:r>
+              <w:rPr>
+                <w:rStyle w:val="R121Enforce"/>
+                <w:lang w:val="en-US"/>
+              </w:rPr>
+              <w:t xml:space="preserve">: Enforce </w:t>
             </w:r>
           </w:p>
         </w:tc>
@@ -3556,37 +3512,27 @@
           <w:p>
             <w:pPr>
               <w:rPr>
-                <w:rStyle w:val="RundownControlToggle"/>
+                <w:rStyle w:val="R122Toggle"/>
                 <w:lang w:val="en-US"/>
               </w:rPr>
             </w:pPr>
-            <w:proofErr w:type="spellStart"/>
-            <w:r>
-              <w:rPr>
-                <w:rStyle w:val="RundownControlToggle"/>
-              </w:rPr>
-              <w:t>Rundown</w:t>
-            </w:r>
-            <w:proofErr w:type="spellEnd"/>
-            <w:r>
-              <w:rPr>
-                <w:rStyle w:val="RundownControlToggle"/>
-              </w:rPr>
-              <w:t xml:space="preserve">: Control: </w:t>
-            </w:r>
-            <w:proofErr w:type="spellStart"/>
-            <w:r>
-              <w:rPr>
-                <w:rStyle w:val="RundownControlToggle"/>
-              </w:rPr>
-              <w:t>Toggle</w:t>
-            </w:r>
-            <w:proofErr w:type="spellEnd"/>
-            <w:r>
-              <w:rPr>
-                <w:rStyle w:val="RundownControlToggle"/>
-              </w:rPr>
-              <w:t xml:space="preserve"> </w:t>
+            <w:r>
+              <w:rPr>
+                <w:rStyle w:val="R122Toggle"/>
+              </w:rPr>
+              <w:t>R</w:t>
+            </w:r>
+            <w:r>
+              <w:rPr>
+                <w:rStyle w:val="R122Toggle"/>
+              </w:rPr>
+              <w:t>122</w:t>
+            </w:r>
+            <w:r>
+              <w:rPr>
+                <w:rStyle w:val="R122Toggle"/>
+              </w:rPr>
+              <w:t xml:space="preserve">: Toggle </w:t>
             </w:r>
           </w:p>
         </w:tc>
@@ -3636,15 +3582,27 @@
           <w:p>
             <w:pPr>
               <w:rPr>
-                <w:rStyle w:val="RundownControlApply"/>
+                <w:rStyle w:val="R124Apply"/>
                 <w:lang w:val="en-US"/>
               </w:rPr>
             </w:pPr>
             <w:r>
               <w:rPr>
-                <w:rStyle w:val="RundownControlSelect"/>
-              </w:rPr>
-              <w:t xml:space="preserve">Rundown: Control: Select </w:t>
+                <w:rStyle w:val="R123Select"/>
+              </w:rPr>
+              <w:t>R</w:t>
+            </w:r>
+            <w:r>
+              <w:rPr>
+                <w:rStyle w:val="R123Select"/>
+              </w:rPr>
+              <w:t>123</w:t>
+            </w:r>
+            <w:r>
+              <w:rPr>
+                <w:rStyle w:val="R123Select"/>
+              </w:rPr>
+              <w:t xml:space="preserve">: Select </w:t>
             </w:r>
           </w:p>
         </w:tc>
@@ -3694,16 +3652,29 @@
           <w:p>
             <w:pPr>
               <w:rPr>
-                <w:rStyle w:val="RundownControlToggle"/>
+                <w:rStyle w:val="R122Toggle"/>
                 <w:lang w:val="en-US"/>
               </w:rPr>
             </w:pPr>
             <w:r>
               <w:rPr>
-                <w:rStyle w:val="RundownControlApply"/>
-                <w:lang w:val="en-US"/>
-              </w:rPr>
-              <w:t>Rundown: Control: Apply</w:t>
+                <w:rStyle w:val="R124Apply"/>
+                <w:lang w:val="en-US"/>
+              </w:rPr>
+              <w:t>R</w:t>
+            </w:r>
+            <w:r>
+              <w:rPr>
+                <w:rStyle w:val="R124Apply"/>
+              </w:rPr>
+              <w:t>124</w:t>
+            </w:r>
+            <w:r>
+              <w:rPr>
+                <w:rStyle w:val="R124Apply"/>
+                <w:lang w:val="en-US"/>
+              </w:rPr>
+              <w:t>: Apply</w:t>
             </w:r>
           </w:p>
         </w:tc>
@@ -3753,31 +3724,27 @@
           <w:p>
             <w:pPr>
               <w:rPr>
-                <w:rStyle w:val="RundownControlAutomate"/>
+                <w:rStyle w:val="R125Automate"/>
               </w:rPr>
             </w:pPr>
-            <w:proofErr w:type="spellStart"/>
-            <w:r>
-              <w:rPr>
-                <w:rStyle w:val="RundownControlAutomate"/>
-              </w:rPr>
-              <w:t>Rundown</w:t>
-            </w:r>
-            <w:proofErr w:type="spellEnd"/>
-            <w:r>
-              <w:rPr>
-                <w:rStyle w:val="RundownControlAutomate"/>
-              </w:rPr>
-              <w:t xml:space="preserve">: Control: </w:t>
-            </w:r>
-            <w:proofErr w:type="spellStart"/>
-            <w:r>
-              <w:rPr>
-                <w:rStyle w:val="RundownControlAutomate"/>
-              </w:rPr>
-              <w:t>Automate</w:t>
-            </w:r>
-            <w:proofErr w:type="spellEnd"/>
+            <w:r>
+              <w:rPr>
+                <w:rStyle w:val="R125Automate"/>
+              </w:rPr>
+              <w:t>R</w:t>
+            </w:r>
+            <w:r>
+              <w:rPr>
+                <w:rStyle w:val="R125Automate"/>
+              </w:rPr>
+              <w:t>125</w:t>
+            </w:r>
+            <w:r>
+              <w:rPr>
+                <w:rStyle w:val="R125Automate"/>
+              </w:rPr>
+              <w:t>: Automate</w:t>
+            </w:r>
           </w:p>
         </w:tc>
         <w:tc>
@@ -3852,7 +3819,7 @@
                 <w:lang w:val="en-US"/>
               </w:rPr>
             </w:pPr>
-            <w:bookmarkStart w:id="6" w:name="OLE_LINK8"/>
+            <w:bookmarkStart w:id="7" w:name="OLE_LINK8"/>
             <w:r>
               <w:rPr>
                 <w:color w:val="FFFFFF" w:themeColor="background1"/>
@@ -3860,20 +3827,9 @@
                 <w:szCs w:val="20"/>
                 <w:lang w:val="en-US"/>
               </w:rPr>
-              <w:t>Styles for „</w:t>
-            </w:r>
-            <w:proofErr w:type="gramStart"/>
-            <w:r>
-              <w:rPr>
-                <w:color w:val="FFFFFF" w:themeColor="background1"/>
-                <w:sz w:val="20"/>
-                <w:szCs w:val="20"/>
-                <w:lang w:val="en-US"/>
-              </w:rPr>
-              <w:t>Speaker“ column</w:t>
-            </w:r>
-            <w:bookmarkEnd w:id="6"/>
-            <w:proofErr w:type="gramEnd"/>
+              <w:t>Styles for „Speaker“ column</w:t>
+            </w:r>
+            <w:bookmarkEnd w:id="7"/>
             <w:r>
               <w:rPr>
                 <w:color w:val="FFFFFF" w:themeColor="background1"/>
@@ -3896,13 +3852,14 @@
           </w:tcPr>
           <w:p>
             <w:pPr>
-              <w:pStyle w:val="RundownSpeaker"/>
+              <w:pStyle w:val="R211Speaker"/>
             </w:pPr>
-            <w:proofErr w:type="spellStart"/>
-            <w:r>
-              <w:t>Rundown</w:t>
-            </w:r>
-            <w:proofErr w:type="spellEnd"/>
+            <w:r>
+              <w:t>R</w:t>
+            </w:r>
+            <w:r>
+              <w:t>211</w:t>
+            </w:r>
             <w:r>
               <w:t>: Speaker</w:t>
             </w:r>
@@ -3928,27 +3885,7 @@
                 <w:szCs w:val="20"/>
                 <w:lang w:val="en-US"/>
               </w:rPr>
-              <w:t xml:space="preserve">Three-letter abbreviation of the </w:t>
-            </w:r>
-            <w:proofErr w:type="gramStart"/>
-            <w:r>
-              <w:rPr>
-                <w:color w:val="808080" w:themeColor="background1" w:themeShade="80"/>
-                <w:sz w:val="20"/>
-                <w:szCs w:val="20"/>
-                <w:lang w:val="en-US"/>
-              </w:rPr>
-              <w:t>speaker</w:t>
-            </w:r>
-            <w:proofErr w:type="gramEnd"/>
-            <w:r>
-              <w:rPr>
-                <w:color w:val="808080" w:themeColor="background1" w:themeShade="80"/>
-                <w:sz w:val="20"/>
-                <w:szCs w:val="20"/>
-                <w:lang w:val="en-US"/>
-              </w:rPr>
-              <w:t xml:space="preserve"> name.</w:t>
+              <w:t>Three-letter abbreviation of the speaker name.</w:t>
             </w:r>
             <w:r>
               <w:rPr>
@@ -3989,27 +3926,7 @@
                 <w:szCs w:val="20"/>
                 <w:lang w:val="en-US"/>
               </w:rPr>
-              <w:t>Styles for „</w:t>
-            </w:r>
-            <w:proofErr w:type="gramStart"/>
-            <w:r>
-              <w:rPr>
-                <w:color w:val="FFFFFF" w:themeColor="background1"/>
-                <w:sz w:val="20"/>
-                <w:szCs w:val="20"/>
-                <w:lang w:val="en-US"/>
-              </w:rPr>
-              <w:t>Content“ column</w:t>
-            </w:r>
-            <w:proofErr w:type="gramEnd"/>
-            <w:r>
-              <w:rPr>
-                <w:color w:val="FFFFFF" w:themeColor="background1"/>
-                <w:sz w:val="20"/>
-                <w:szCs w:val="20"/>
-                <w:lang w:val="en-US"/>
-              </w:rPr>
-              <w:t xml:space="preserve"> (Event Team)</w:t>
+              <w:t>Styles for „Content“ column (Event Team)</w:t>
             </w:r>
           </w:p>
         </w:tc>
@@ -4024,15 +3941,16 @@
           </w:tcPr>
           <w:p>
             <w:pPr>
-              <w:pStyle w:val="RundownContentPart"/>
+              <w:pStyle w:val="R311Part"/>
             </w:pPr>
-            <w:proofErr w:type="spellStart"/>
-            <w:r>
-              <w:t>Rundown</w:t>
-            </w:r>
-            <w:proofErr w:type="spellEnd"/>
-            <w:r>
-              <w:t>: Content: Part</w:t>
+            <w:r>
+              <w:t>R</w:t>
+            </w:r>
+            <w:r>
+              <w:t>311</w:t>
+            </w:r>
+            <w:r>
+              <w:t>: Part</w:t>
             </w:r>
           </w:p>
         </w:tc>
@@ -4071,18 +3989,16 @@
           </w:tcPr>
           <w:p>
             <w:pPr>
-              <w:pStyle w:val="RundownContentChat"/>
+              <w:pStyle w:val="R312Chat"/>
             </w:pPr>
-            <w:proofErr w:type="spellStart"/>
-            <w:r>
-              <w:t>Rundown</w:t>
-            </w:r>
-            <w:proofErr w:type="spellEnd"/>
+            <w:r>
+              <w:t>R</w:t>
+            </w:r>
+            <w:r>
+              <w:t>312</w:t>
+            </w:r>
             <w:r>
               <w:t xml:space="preserve">: </w:t>
-            </w:r>
-            <w:r>
-              <w:t xml:space="preserve">Content: </w:t>
             </w:r>
             <w:r>
               <w:t>Chat</w:t>
@@ -4154,15 +4070,19 @@
           </w:tcPr>
           <w:p>
             <w:pPr>
-              <w:pStyle w:val="RundownContentControl"/>
+              <w:pStyle w:val="R313Control"/>
             </w:pPr>
-            <w:proofErr w:type="spellStart"/>
-            <w:r>
-              <w:t>Rundown</w:t>
-            </w:r>
-            <w:proofErr w:type="spellEnd"/>
-            <w:r>
-              <w:t>: Content: Control</w:t>
+            <w:r>
+              <w:t>R</w:t>
+            </w:r>
+            <w:r>
+              <w:t>313</w:t>
+            </w:r>
+            <w:r>
+              <w:t xml:space="preserve">: </w:t>
+            </w:r>
+            <w:r>
+              <w:t>Control</w:t>
             </w:r>
           </w:p>
         </w:tc>
@@ -4231,21 +4151,17 @@
           </w:tcPr>
           <w:p>
             <w:pPr>
-              <w:pStyle w:val="RundownContentHint"/>
+              <w:pStyle w:val="R314Hint"/>
             </w:pPr>
-            <w:proofErr w:type="spellStart"/>
-            <w:r>
-              <w:t>Rundown</w:t>
-            </w:r>
-            <w:proofErr w:type="spellEnd"/>
-            <w:r>
-              <w:t xml:space="preserve">: Content: </w:t>
-            </w:r>
-            <w:proofErr w:type="spellStart"/>
-            <w:r>
-              <w:t>Hint</w:t>
-            </w:r>
-            <w:proofErr w:type="spellEnd"/>
+            <w:r>
+              <w:t>R</w:t>
+            </w:r>
+            <w:r>
+              <w:t>314</w:t>
+            </w:r>
+            <w:r>
+              <w:t>: Hint</w:t>
+            </w:r>
           </w:p>
         </w:tc>
         <w:tc>
@@ -4313,18 +4229,19 @@
           </w:tcPr>
           <w:p>
             <w:pPr>
-              <w:pStyle w:val="RundownContentDescription"/>
+              <w:pStyle w:val="R315Description"/>
               <w:rPr>
                 <w:lang w:val="en-US"/>
               </w:rPr>
             </w:pPr>
-            <w:proofErr w:type="spellStart"/>
-            <w:r>
-              <w:t>Rundown</w:t>
-            </w:r>
-            <w:proofErr w:type="spellEnd"/>
-            <w:r>
-              <w:t>: Content: Description</w:t>
+            <w:r>
+              <w:t>R</w:t>
+            </w:r>
+            <w:r>
+              <w:t>315</w:t>
+            </w:r>
+            <w:r>
+              <w:t>: Description</w:t>
             </w:r>
           </w:p>
         </w:tc>
@@ -4403,20 +4320,30 @@
           </w:tcPr>
           <w:p>
             <w:pPr>
-              <w:pStyle w:val="RundownContentOrderedListL1"/>
+              <w:pStyle w:val="R316OList1"/>
+              <w:numPr>
+                <w:ilvl w:val="0"/>
+                <w:numId w:val="122"/>
+              </w:numPr>
               <w:rPr>
                 <w:lang w:val="en-US"/>
               </w:rPr>
             </w:pPr>
-            <w:bookmarkStart w:id="7" w:name="OLE_LINK3"/>
-            <w:bookmarkStart w:id="8" w:name="_Hlk194797970"/>
-            <w:r>
-              <w:rPr>
-                <w:lang w:val="en-US"/>
-              </w:rPr>
-              <w:t>Rundown: Content: Ordered List L1</w:t>
-            </w:r>
-            <w:bookmarkEnd w:id="7"/>
+            <w:bookmarkStart w:id="8" w:name="OLE_LINK3"/>
+            <w:bookmarkStart w:id="9" w:name="_Hlk194797970"/>
+            <w:r>
+              <w:rPr>
+                <w:lang w:val="en-US"/>
+              </w:rPr>
+              <w:t xml:space="preserve">R316: </w:t>
+            </w:r>
+            <w:r>
+              <w:rPr>
+                <w:lang w:val="en-US"/>
+              </w:rPr>
+              <w:t>OList1</w:t>
+            </w:r>
+            <w:bookmarkEnd w:id="8"/>
           </w:p>
         </w:tc>
         <w:tc>
@@ -4454,7 +4381,11 @@
           </w:tcPr>
           <w:p>
             <w:pPr>
-              <w:pStyle w:val="RundownContentOrderedListL2"/>
+              <w:pStyle w:val="R317OList2"/>
+              <w:numPr>
+                <w:ilvl w:val="1"/>
+                <w:numId w:val="122"/>
+              </w:numPr>
               <w:rPr>
                 <w:lang w:val="en-US"/>
               </w:rPr>
@@ -4463,7 +4394,19 @@
               <w:rPr>
                 <w:lang w:val="en-US"/>
               </w:rPr>
-              <w:t>Rundown: Content: Ordered List L</w:t>
+              <w:t>R</w:t>
+            </w:r>
+            <w:r>
+              <w:rPr>
+                <w:lang w:val="en-US"/>
+              </w:rPr>
+              <w:t>317: OL</w:t>
+            </w:r>
+            <w:r>
+              <w:rPr>
+                <w:lang w:val="en-US"/>
+              </w:rPr>
+              <w:t>ist</w:t>
             </w:r>
             <w:r>
               <w:rPr>
@@ -4498,7 +4441,7 @@
           </w:p>
         </w:tc>
       </w:tr>
-      <w:bookmarkEnd w:id="8"/>
+      <w:bookmarkEnd w:id="9"/>
       <w:tr>
         <w:trPr>
           <w:trHeight w:val="276"/>
@@ -4509,7 +4452,7 @@
           </w:tcPr>
           <w:p>
             <w:pPr>
-              <w:pStyle w:val="RundownContentUnorderedListL1"/>
+              <w:pStyle w:val="R318UList1"/>
               <w:rPr>
                 <w:lang w:val="en-US"/>
               </w:rPr>
@@ -4518,19 +4461,25 @@
               <w:rPr>
                 <w:lang w:val="en-US"/>
               </w:rPr>
-              <w:t xml:space="preserve">Rundown: Content: </w:t>
-            </w:r>
-            <w:r>
-              <w:rPr>
-                <w:lang w:val="en-US"/>
-              </w:rPr>
-              <w:t>Uno</w:t>
-            </w:r>
-            <w:r>
-              <w:rPr>
-                <w:lang w:val="en-US"/>
-              </w:rPr>
-              <w:t>rdered List L1</w:t>
+              <w:t>R</w:t>
+            </w:r>
+            <w:r>
+              <w:rPr>
+                <w:lang w:val="en-US"/>
+              </w:rPr>
+              <w:t>318</w:t>
+            </w:r>
+            <w:r>
+              <w:rPr>
+                <w:lang w:val="en-US"/>
+              </w:rPr>
+              <w:t xml:space="preserve">: </w:t>
+            </w:r>
+            <w:r>
+              <w:rPr>
+                <w:lang w:val="en-US"/>
+              </w:rPr>
+              <w:t>UList1</w:t>
             </w:r>
           </w:p>
         </w:tc>
@@ -4569,7 +4518,7 @@
           </w:tcPr>
           <w:p>
             <w:pPr>
-              <w:pStyle w:val="RundownContentUnorderedListL2"/>
+              <w:pStyle w:val="R319UList2"/>
               <w:rPr>
                 <w:lang w:val="en-US"/>
               </w:rPr>
@@ -4578,19 +4527,31 @@
               <w:rPr>
                 <w:lang w:val="en-US"/>
               </w:rPr>
-              <w:t xml:space="preserve">Rundown: Content: </w:t>
-            </w:r>
-            <w:r>
-              <w:rPr>
-                <w:lang w:val="en-US"/>
-              </w:rPr>
-              <w:t>Uno</w:t>
-            </w:r>
-            <w:r>
-              <w:rPr>
-                <w:lang w:val="en-US"/>
-              </w:rPr>
-              <w:t>rdered List L</w:t>
+              <w:t>R</w:t>
+            </w:r>
+            <w:r>
+              <w:rPr>
+                <w:lang w:val="en-US"/>
+              </w:rPr>
+              <w:t>319</w:t>
+            </w:r>
+            <w:r>
+              <w:rPr>
+                <w:lang w:val="en-US"/>
+              </w:rPr>
+              <w:t xml:space="preserve">: </w:t>
+            </w:r>
+            <w:r>
+              <w:rPr>
+                <w:lang w:val="en-US"/>
+              </w:rPr>
+              <w:t>U</w:t>
+            </w:r>
+            <w:r>
+              <w:rPr>
+                <w:lang w:val="en-US"/>
+              </w:rPr>
+              <w:t>List</w:t>
             </w:r>
             <w:r>
               <w:rPr>
@@ -4636,32 +4597,28 @@
           <w:p>
             <w:pPr>
               <w:rPr>
-                <w:rStyle w:val="RundownContentEmphasis"/>
+                <w:rStyle w:val="R321Emphasis"/>
                 <w:lang w:val="en-US"/>
               </w:rPr>
             </w:pPr>
-            <w:proofErr w:type="spellStart"/>
-            <w:r>
-              <w:rPr>
-                <w:rStyle w:val="RundownContentEmphasis"/>
-              </w:rPr>
-              <w:t>Rundown</w:t>
-            </w:r>
-            <w:proofErr w:type="spellEnd"/>
-            <w:r>
-              <w:rPr>
-                <w:rStyle w:val="RundownContentEmphasis"/>
-              </w:rPr>
-              <w:t xml:space="preserve">: Content: </w:t>
-            </w:r>
-            <w:proofErr w:type="spellStart"/>
-            <w:r>
-              <w:rPr>
-                <w:rStyle w:val="RundownContentEmphasis"/>
-              </w:rPr>
-              <w:t>Emphasis</w:t>
-            </w:r>
-            <w:proofErr w:type="spellEnd"/>
+            <w:r>
+              <w:rPr>
+                <w:rStyle w:val="R321Emphasis"/>
+              </w:rPr>
+              <w:t>R</w:t>
+            </w:r>
+            <w:r>
+              <w:rPr>
+                <w:rStyle w:val="R321Emphasis"/>
+              </w:rPr>
+              <w:t>321</w:t>
+            </w:r>
+            <w:r>
+              <w:rPr>
+                <w:rStyle w:val="R321Emphasis"/>
+              </w:rPr>
+              <w:t>: Emphasis</w:t>
+            </w:r>
           </w:p>
         </w:tc>
         <w:tc>
@@ -4696,7 +4653,6 @@
               <w:br/>
               <w:t xml:space="preserve">Optional hint for guiding the </w:t>
             </w:r>
-            <w:proofErr w:type="spellStart"/>
             <w:r>
               <w:rPr>
                 <w:i/>
@@ -4708,7 +4664,6 @@
               </w:rPr>
               <w:t>emphasised</w:t>
             </w:r>
-            <w:proofErr w:type="spellEnd"/>
             <w:r>
               <w:rPr>
                 <w:color w:val="808080" w:themeColor="background1" w:themeShade="80"/>
@@ -4732,31 +4687,27 @@
           <w:p>
             <w:pPr>
               <w:rPr>
-                <w:rStyle w:val="RundownContentEmphasis"/>
+                <w:rStyle w:val="R321Emphasis"/>
               </w:rPr>
             </w:pPr>
-            <w:proofErr w:type="spellStart"/>
-            <w:r>
-              <w:rPr>
-                <w:rStyle w:val="RundownContentKeyWord"/>
-              </w:rPr>
-              <w:t>Rundown</w:t>
-            </w:r>
-            <w:proofErr w:type="spellEnd"/>
-            <w:r>
-              <w:rPr>
-                <w:rStyle w:val="RundownContentKeyWord"/>
-              </w:rPr>
-              <w:t xml:space="preserve">: Content: </w:t>
-            </w:r>
-            <w:proofErr w:type="spellStart"/>
-            <w:r>
-              <w:rPr>
-                <w:rStyle w:val="RundownContentKeyWord"/>
-              </w:rPr>
-              <w:t>KeyWord</w:t>
-            </w:r>
-            <w:proofErr w:type="spellEnd"/>
+            <w:r>
+              <w:rPr>
+                <w:rStyle w:val="R322KeyWord"/>
+              </w:rPr>
+              <w:t>R</w:t>
+            </w:r>
+            <w:r>
+              <w:rPr>
+                <w:rStyle w:val="R322KeyWord"/>
+              </w:rPr>
+              <w:t>322</w:t>
+            </w:r>
+            <w:r>
+              <w:rPr>
+                <w:rStyle w:val="R322KeyWord"/>
+              </w:rPr>
+              <w:t>: KeyWord</w:t>
+            </w:r>
           </w:p>
         </w:tc>
         <w:tc>
@@ -4772,7 +4723,7 @@
                 <w:lang w:val="en-US"/>
               </w:rPr>
             </w:pPr>
-            <w:bookmarkStart w:id="9" w:name="OLE_LINK6"/>
+            <w:bookmarkStart w:id="10" w:name="OLE_LINK6"/>
             <w:r>
               <w:rPr>
                 <w:color w:val="808080" w:themeColor="background1" w:themeShade="80"/>
@@ -4782,7 +4733,7 @@
               </w:rPr>
               <w:t>Word to allow the presenter to just glance over the content and immediately see the standout key content aspects</w:t>
             </w:r>
-            <w:bookmarkEnd w:id="9"/>
+            <w:bookmarkEnd w:id="10"/>
             <w:r>
               <w:rPr>
                 <w:color w:val="808080" w:themeColor="background1" w:themeShade="80"/>
@@ -4836,32 +4787,28 @@
           <w:p>
             <w:pPr>
               <w:rPr>
-                <w:rStyle w:val="RundownContentKeyMessage"/>
+                <w:rStyle w:val="R323KeyMessage"/>
                 <w:lang w:val="en-US"/>
               </w:rPr>
             </w:pPr>
-            <w:proofErr w:type="spellStart"/>
-            <w:r>
-              <w:rPr>
-                <w:rStyle w:val="RundownContentKeyMessage"/>
-              </w:rPr>
-              <w:t>Rundown</w:t>
-            </w:r>
-            <w:proofErr w:type="spellEnd"/>
-            <w:r>
-              <w:rPr>
-                <w:rStyle w:val="RundownContentKeyMessage"/>
-              </w:rPr>
-              <w:t xml:space="preserve">: Content: </w:t>
-            </w:r>
-            <w:proofErr w:type="spellStart"/>
-            <w:r>
-              <w:rPr>
-                <w:rStyle w:val="RundownContentKeyMessage"/>
-              </w:rPr>
-              <w:t>KeyMessage</w:t>
-            </w:r>
-            <w:proofErr w:type="spellEnd"/>
+            <w:r>
+              <w:rPr>
+                <w:rStyle w:val="R323KeyMessage"/>
+              </w:rPr>
+              <w:t>R</w:t>
+            </w:r>
+            <w:r>
+              <w:rPr>
+                <w:rStyle w:val="R323KeyMessage"/>
+              </w:rPr>
+              <w:t>323</w:t>
+            </w:r>
+            <w:r>
+              <w:rPr>
+                <w:rStyle w:val="R323KeyMessage"/>
+              </w:rPr>
+              <w:t>: KeyMessage</w:t>
+            </w:r>
           </w:p>
         </w:tc>
         <w:tc>
@@ -4877,7 +4824,7 @@
                 <w:lang w:val="en-US"/>
               </w:rPr>
             </w:pPr>
-            <w:bookmarkStart w:id="10" w:name="OLE_LINK7"/>
+            <w:bookmarkStart w:id="11" w:name="OLE_LINK7"/>
             <w:r>
               <w:rPr>
                 <w:color w:val="808080" w:themeColor="background1" w:themeShade="80"/>
@@ -4885,9 +4832,8 @@
                 <w:szCs w:val="20"/>
                 <w:lang w:val="en-US"/>
               </w:rPr>
-              <w:t xml:space="preserve">Phrase the presenter should vocally and </w:t>
-            </w:r>
-            <w:proofErr w:type="spellStart"/>
+              <w:t>Phrase the presenter should vocally and gestically standout.</w:t>
+            </w:r>
             <w:r>
               <w:rPr>
                 <w:color w:val="808080" w:themeColor="background1" w:themeShade="80"/>
@@ -4895,29 +4841,9 @@
                 <w:szCs w:val="20"/>
                 <w:lang w:val="en-US"/>
               </w:rPr>
-              <w:t>gestically</w:t>
-            </w:r>
-            <w:proofErr w:type="spellEnd"/>
-            <w:r>
-              <w:rPr>
-                <w:color w:val="808080" w:themeColor="background1" w:themeShade="80"/>
-                <w:sz w:val="20"/>
-                <w:szCs w:val="20"/>
-                <w:lang w:val="en-US"/>
-              </w:rPr>
-              <w:t xml:space="preserve"> standout.</w:t>
-            </w:r>
-            <w:r>
-              <w:rPr>
-                <w:color w:val="808080" w:themeColor="background1" w:themeShade="80"/>
-                <w:sz w:val="20"/>
-                <w:szCs w:val="20"/>
-                <w:lang w:val="en-US"/>
-              </w:rPr>
               <w:br/>
               <w:t xml:space="preserve">Optional hint for guiding the </w:t>
             </w:r>
-            <w:proofErr w:type="spellStart"/>
             <w:r>
               <w:rPr>
                 <w:i/>
@@ -4929,7 +4855,6 @@
               </w:rPr>
               <w:t>gestical</w:t>
             </w:r>
-            <w:proofErr w:type="spellEnd"/>
             <w:r>
               <w:rPr>
                 <w:color w:val="808080" w:themeColor="background1" w:themeShade="80"/>
@@ -4948,7 +4873,7 @@
               </w:rPr>
               <w:br/>
             </w:r>
-            <w:bookmarkEnd w:id="10"/>
+            <w:bookmarkEnd w:id="11"/>
             <w:r>
               <w:rPr>
                 <w:color w:val="808080" w:themeColor="background1" w:themeShade="80"/>
@@ -10459,7 +10384,7 @@
     <w:lvl w:ilvl="0">
       <w:start w:val="1"/>
       <w:numFmt w:val="bullet"/>
-      <w:pStyle w:val="RundownContentUnorderedListL1"/>
+      <w:pStyle w:val="R318UList1"/>
       <w:lvlText w:val=""/>
       <w:lvlJc w:val="left"/>
       <w:pPr>
@@ -10473,7 +10398,7 @@
     <w:lvl w:ilvl="1">
       <w:start w:val="1"/>
       <w:numFmt w:val="bullet"/>
-      <w:pStyle w:val="RundownContentUnorderedListL2"/>
+      <w:pStyle w:val="R319UList2"/>
       <w:lvlText w:val=""/>
       <w:lvlJc w:val="left"/>
       <w:pPr>
@@ -11129,7 +11054,7 @@
     <w:lvl w:ilvl="0">
       <w:start w:val="1"/>
       <w:numFmt w:val="decimal"/>
-      <w:pStyle w:val="RundownContentOrderedListL1"/>
+      <w:pStyle w:val="R316OList1"/>
       <w:lvlText w:val="%1."/>
       <w:lvlJc w:val="left"/>
       <w:pPr>
@@ -11144,7 +11069,7 @@
     <w:lvl w:ilvl="1">
       <w:start w:val="1"/>
       <w:numFmt w:val="decimal"/>
-      <w:pStyle w:val="RundownContentOrderedListL2"/>
+      <w:pStyle w:val="R317OList2"/>
       <w:lvlText w:val="%2."/>
       <w:lvlJc w:val="left"/>
       <w:pPr>
@@ -12401,6 +12326,36 @@
   </w:num>
   <w:num w:numId="121" w16cid:durableId="1325016380">
     <w:abstractNumId w:val="35"/>
+  </w:num>
+  <w:num w:numId="122" w16cid:durableId="747308061">
+    <w:abstractNumId w:val="98"/>
+    <w:lvlOverride w:ilvl="0">
+      <w:startOverride w:val="1"/>
+    </w:lvlOverride>
+    <w:lvlOverride w:ilvl="1">
+      <w:startOverride w:val="1"/>
+    </w:lvlOverride>
+    <w:lvlOverride w:ilvl="2">
+      <w:startOverride w:val="1"/>
+    </w:lvlOverride>
+    <w:lvlOverride w:ilvl="3">
+      <w:startOverride w:val="1"/>
+    </w:lvlOverride>
+    <w:lvlOverride w:ilvl="4">
+      <w:startOverride w:val="1"/>
+    </w:lvlOverride>
+    <w:lvlOverride w:ilvl="5">
+      <w:startOverride w:val="1"/>
+    </w:lvlOverride>
+    <w:lvlOverride w:ilvl="6">
+      <w:startOverride w:val="1"/>
+    </w:lvlOverride>
+    <w:lvlOverride w:ilvl="7">
+      <w:startOverride w:val="1"/>
+    </w:lvlOverride>
+    <w:lvlOverride w:ilvl="8">
+      <w:startOverride w:val="1"/>
+    </w:lvlOverride>
   </w:num>
   <w:numIdMacAtCleanup w:val="6"/>
 </w:numbering>
@@ -12940,8 +12895,8 @@
     <w:uiPriority w:val="99"/>
     <w:rsid w:val="0009074B"/>
   </w:style>
-  <w:style w:type="paragraph" w:customStyle="1" w:styleId="RundownContentPart">
-    <w:name w:val="Rundown: Content: Part"/>
+  <w:style w:type="paragraph" w:customStyle="1" w:styleId="R311Part">
+    <w:name w:val="R311: Part"/>
     <w:basedOn w:val="Normal"/>
     <w:next w:val="Normal"/>
     <w:qFormat/>
@@ -12956,8 +12911,8 @@
       <w:sz w:val="32"/>
     </w:rPr>
   </w:style>
-  <w:style w:type="paragraph" w:customStyle="1" w:styleId="RundownSpeaker">
-    <w:name w:val="Rundown: Speaker"/>
+  <w:style w:type="paragraph" w:customStyle="1" w:styleId="R211Speaker">
+    <w:name w:val="R211: Speaker"/>
     <w:basedOn w:val="Normal"/>
     <w:next w:val="Normal"/>
     <w:qFormat/>
@@ -13469,8 +13424,8 @@
       </w:tblBorders>
     </w:tblPr>
   </w:style>
-  <w:style w:type="paragraph" w:customStyle="1" w:styleId="RundownContentDescription">
-    <w:name w:val="Rundown: Content: Description"/>
+  <w:style w:type="paragraph" w:customStyle="1" w:styleId="R315Description">
+    <w:name w:val="R315: Description"/>
     <w:basedOn w:val="Normal"/>
     <w:next w:val="Normal"/>
     <w:qFormat/>
@@ -13482,8 +13437,8 @@
       <w:color w:val="929292"/>
     </w:rPr>
   </w:style>
-  <w:style w:type="paragraph" w:customStyle="1" w:styleId="RundownContentControl">
-    <w:name w:val="Rundown: Content: Control"/>
+  <w:style w:type="paragraph" w:customStyle="1" w:styleId="R313Control">
+    <w:name w:val="R313: Control"/>
     <w:basedOn w:val="Normal"/>
     <w:next w:val="Normal"/>
     <w:qFormat/>
@@ -13497,8 +13452,8 @@
       <w:lang w:eastAsia="de-DE"/>
     </w:rPr>
   </w:style>
-  <w:style w:type="paragraph" w:customStyle="1" w:styleId="RundownContentHint">
-    <w:name w:val="Rundown: Content: Hint"/>
+  <w:style w:type="paragraph" w:customStyle="1" w:styleId="R314Hint">
+    <w:name w:val="R314: Hint"/>
     <w:basedOn w:val="Normal"/>
     <w:next w:val="Normal"/>
     <w:qFormat/>
@@ -13513,8 +13468,8 @@
       <w:i/>
     </w:rPr>
   </w:style>
-  <w:style w:type="paragraph" w:customStyle="1" w:styleId="RundownContentChat">
-    <w:name w:val="Rundown: Content: Chat"/>
+  <w:style w:type="paragraph" w:customStyle="1" w:styleId="R312Chat">
+    <w:name w:val="R312: Chat"/>
     <w:basedOn w:val="Normal"/>
     <w:next w:val="Normal"/>
     <w:qFormat/>
@@ -13527,8 +13482,8 @@
       <w:color w:val="595959" w:themeColor="text1" w:themeTint="A6"/>
     </w:rPr>
   </w:style>
-  <w:style w:type="character" w:customStyle="1" w:styleId="RundownContentKeyMessage">
-    <w:name w:val="Rundown: Content: KeyMessage"/>
+  <w:style w:type="character" w:customStyle="1" w:styleId="R323KeyMessage">
+    <w:name w:val="R323: KeyMessage"/>
     <w:basedOn w:val="DefaultParagraphFont"/>
     <w:uiPriority w:val="1"/>
     <w:qFormat/>
@@ -13540,8 +13495,8 @@
       <w:shd w:val="clear" w:color="auto" w:fill="C0DBF5"/>
     </w:rPr>
   </w:style>
-  <w:style w:type="character" w:customStyle="1" w:styleId="RundownContentEmphasis">
-    <w:name w:val="Rundown: Content: Emphasis"/>
+  <w:style w:type="character" w:customStyle="1" w:styleId="R321Emphasis">
+    <w:name w:val="R321: Emphasis"/>
     <w:basedOn w:val="DefaultParagraphFont"/>
     <w:uiPriority w:val="1"/>
     <w:qFormat/>
@@ -13551,8 +13506,8 @@
       <w:color w:val="1067B2"/>
     </w:rPr>
   </w:style>
-  <w:style w:type="character" w:customStyle="1" w:styleId="RundownControlEnforce">
-    <w:name w:val="Rundown: Control: Enforce"/>
+  <w:style w:type="character" w:customStyle="1" w:styleId="R121Enforce">
+    <w:name w:val="R121: Enforce"/>
     <w:basedOn w:val="DefaultParagraphFont"/>
     <w:uiPriority w:val="1"/>
     <w:qFormat/>
@@ -13564,8 +13519,8 @@
       <w:shd w:val="clear" w:color="auto" w:fill="F5DBC1"/>
     </w:rPr>
   </w:style>
-  <w:style w:type="character" w:customStyle="1" w:styleId="RundownControlApply">
-    <w:name w:val="Rundown: Control: Apply"/>
+  <w:style w:type="character" w:customStyle="1" w:styleId="R124Apply">
+    <w:name w:val="R124: Apply"/>
     <w:basedOn w:val="DefaultParagraphFont"/>
     <w:uiPriority w:val="1"/>
     <w:qFormat/>
@@ -13578,8 +13533,8 @@
       <w:shd w:val="clear" w:color="auto" w:fill="auto"/>
     </w:rPr>
   </w:style>
-  <w:style w:type="character" w:customStyle="1" w:styleId="RundownControlSelect">
-    <w:name w:val="Rundown: Control: Select"/>
+  <w:style w:type="character" w:customStyle="1" w:styleId="R123Select">
+    <w:name w:val="R123: Select"/>
     <w:basedOn w:val="DefaultParagraphFont"/>
     <w:uiPriority w:val="1"/>
     <w:qFormat/>
@@ -13590,8 +13545,8 @@
       <w:lang w:val="en-US"/>
     </w:rPr>
   </w:style>
-  <w:style w:type="character" w:customStyle="1" w:styleId="RundownControlToggle">
-    <w:name w:val="Rundown: Control: Toggle"/>
+  <w:style w:type="character" w:customStyle="1" w:styleId="R122Toggle">
+    <w:name w:val="R122: Toggle"/>
     <w:basedOn w:val="DefaultParagraphFont"/>
     <w:uiPriority w:val="1"/>
     <w:qFormat/>
@@ -13614,8 +13569,8 @@
       <w:contextualSpacing/>
     </w:pPr>
   </w:style>
-  <w:style w:type="character" w:customStyle="1" w:styleId="RundownContentKeyWord">
-    <w:name w:val="Rundown: Content: KeyWord"/>
+  <w:style w:type="character" w:customStyle="1" w:styleId="R322KeyWord">
+    <w:name w:val="R322: KeyWord"/>
     <w:basedOn w:val="DefaultParagraphFont"/>
     <w:uiPriority w:val="1"/>
     <w:qFormat/>
@@ -13625,8 +13580,8 @@
       <w:color w:val="1067B2"/>
     </w:rPr>
   </w:style>
-  <w:style w:type="character" w:customStyle="1" w:styleId="RundownControlAutomate">
-    <w:name w:val="Rundown: Control: Automate"/>
+  <w:style w:type="character" w:customStyle="1" w:styleId="R125Automate">
+    <w:name w:val="R125: Automate"/>
     <w:basedOn w:val="DefaultParagraphFont"/>
     <w:uiPriority w:val="1"/>
     <w:qFormat/>
@@ -13656,8 +13611,8 @@
       </w:numPr>
     </w:pPr>
   </w:style>
-  <w:style w:type="paragraph" w:customStyle="1" w:styleId="RundownContentOrderedListL1">
-    <w:name w:val="Rundown: Content: Ordered List L1"/>
+  <w:style w:type="paragraph" w:customStyle="1" w:styleId="R316OList1">
+    <w:name w:val="R316: OList1"/>
     <w:basedOn w:val="ListParagraph"/>
     <w:qFormat/>
     <w:rsid w:val="005A1312"/>
@@ -13688,9 +13643,9 @@
       </w:numPr>
     </w:pPr>
   </w:style>
-  <w:style w:type="paragraph" w:customStyle="1" w:styleId="RundownContentOrderedListL2">
-    <w:name w:val="Rundown: Content: Ordered List L2"/>
-    <w:basedOn w:val="RundownContentOrderedListL1"/>
+  <w:style w:type="paragraph" w:customStyle="1" w:styleId="R317OList2">
+    <w:name w:val="R317: OList2"/>
+    <w:basedOn w:val="R316OList1"/>
     <w:qFormat/>
     <w:rsid w:val="005A1312"/>
     <w:pPr>
@@ -13709,8 +13664,8 @@
       </w:numPr>
     </w:pPr>
   </w:style>
-  <w:style w:type="paragraph" w:customStyle="1" w:styleId="RundownContentUnorderedListL1">
-    <w:name w:val="Rundown: Content: Unordered List L1"/>
+  <w:style w:type="paragraph" w:customStyle="1" w:styleId="R318UList1">
+    <w:name w:val="R318: UList1"/>
     <w:basedOn w:val="ListParagraph"/>
     <w:qFormat/>
     <w:rsid w:val="00212321"/>
@@ -13720,9 +13675,9 @@
       </w:numPr>
     </w:pPr>
   </w:style>
-  <w:style w:type="paragraph" w:customStyle="1" w:styleId="RundownContentUnorderedListL2">
-    <w:name w:val="Rundown: Content: Unordered List L2"/>
-    <w:basedOn w:val="RundownContentUnorderedListL1"/>
+  <w:style w:type="paragraph" w:customStyle="1" w:styleId="R319UList2">
+    <w:name w:val="R319: UList2"/>
+    <w:basedOn w:val="R318UList1"/>
     <w:qFormat/>
     <w:rsid w:val="00212321"/>
     <w:pPr>

</xml_diff>

<commit_message>
add new web UI
</commit_message>
<xml_diff>
--- a/etc/sample.docx
+++ b/etc/sample.docx
@@ -367,9 +367,8 @@
           </w:tcPr>
           <w:p>
             <w:pPr>
-              <w:spacing w:before="40" w:after="40"/>
+              <w:spacing w:after="80"/>
               <w:ind w:left="40"/>
-              <w:contextualSpacing/>
               <w:rPr>
                 <w:rFonts w:ascii="Aptos" w:eastAsia="Times New Roman" w:hAnsi="Aptos" w:cstheme="minorHAnsi"/>
                 <w:b/>
@@ -431,9 +430,8 @@
           </w:tcPr>
           <w:p>
             <w:pPr>
-              <w:spacing w:before="40" w:after="40"/>
+              <w:spacing w:after="80"/>
               <w:ind w:left="40"/>
-              <w:contextualSpacing/>
               <w:rPr>
                 <w:rFonts w:ascii="Aptos" w:eastAsia="Times New Roman" w:hAnsi="Aptos" w:cstheme="minorHAnsi"/>
                 <w:b/>
@@ -490,6 +488,7 @@
           </w:tcPr>
           <w:p>
             <w:pPr>
+              <w:spacing w:after="80"/>
               <w:rPr>
                 <w:rFonts w:ascii="Aptos" w:hAnsi="Aptos"/>
                 <w:b/>
@@ -520,6 +519,7 @@
           </w:tcPr>
           <w:p>
             <w:pPr>
+              <w:spacing w:after="80"/>
               <w:rPr>
                 <w:rFonts w:ascii="Aptos" w:hAnsi="Aptos"/>
                 <w:b/>
@@ -551,7 +551,11 @@
           <w:tcPr>
             <w:tcW w:w="1838" w:type="dxa"/>
           </w:tcPr>
-          <w:p/>
+          <w:p>
+            <w:pPr>
+              <w:spacing w:after="80"/>
+            </w:pPr>
+          </w:p>
         </w:tc>
         <w:tc>
           <w:tcPr>
@@ -560,7 +564,11 @@
               <w:right w:val="double" w:sz="4" w:space="0" w:color="BFBFBF" w:themeColor="background1" w:themeShade="BF"/>
             </w:tcBorders>
           </w:tcPr>
-          <w:p/>
+          <w:p>
+            <w:pPr>
+              <w:spacing w:after="80"/>
+            </w:pPr>
+          </w:p>
         </w:tc>
         <w:tc>
           <w:tcPr>
@@ -572,6 +580,7 @@
           <w:p>
             <w:pPr>
               <w:pStyle w:val="R211Speaker"/>
+              <w:spacing w:after="80"/>
             </w:pPr>
           </w:p>
         </w:tc>
@@ -582,6 +591,7 @@
           <w:p>
             <w:pPr>
               <w:pStyle w:val="R312Chat"/>
+              <w:spacing w:after="80"/>
             </w:pPr>
             <w:r>
               <w:t>Hallo &amp; Herzlich willkommen zur</w:t>
@@ -601,6 +611,7 @@
           <w:p>
             <w:pPr>
               <w:pStyle w:val="R312Chat"/>
+              <w:spacing w:after="80"/>
               <w:rPr>
                 <w:rFonts w:ascii="Aptos" w:hAnsi="Aptos" w:cstheme="minorHAnsi"/>
               </w:rPr>
@@ -622,6 +633,7 @@
           </w:tcPr>
           <w:p>
             <w:pPr>
+              <w:spacing w:after="80"/>
               <w:rPr>
                 <w:rStyle w:val="R121Enforce"/>
                 <w:lang w:val="en-US"/>
@@ -658,6 +670,7 @@
           </w:p>
           <w:p>
             <w:pPr>
+              <w:spacing w:after="80"/>
               <w:rPr>
                 <w:rStyle w:val="R121Enforce"/>
                 <w:lang w:val="en-US"/>
@@ -694,6 +707,7 @@
           </w:p>
           <w:p>
             <w:pPr>
+              <w:spacing w:after="80"/>
               <w:rPr>
                 <w:rStyle w:val="R123Select"/>
               </w:rPr>
@@ -719,6 +733,7 @@
           </w:p>
           <w:p>
             <w:pPr>
+              <w:spacing w:after="80"/>
               <w:rPr>
                 <w:rStyle w:val="R121Enforce"/>
                 <w:lang w:val="en-US"/>
@@ -746,6 +761,7 @@
           </w:p>
           <w:p>
             <w:pPr>
+              <w:spacing w:after="80"/>
               <w:rPr>
                 <w:rStyle w:val="R121Enforce"/>
                 <w:lang w:val="en-US"/>
@@ -788,6 +804,7 @@
           </w:tcPr>
           <w:p>
             <w:pPr>
+              <w:spacing w:after="80"/>
               <w:rPr>
                 <w:lang w:val="en-US"/>
               </w:rPr>
@@ -804,6 +821,7 @@
           <w:p>
             <w:pPr>
               <w:pStyle w:val="R211Speaker"/>
+              <w:spacing w:after="80"/>
               <w:rPr>
                 <w:lang w:val="en-US"/>
               </w:rPr>
@@ -817,6 +835,7 @@
           <w:p>
             <w:pPr>
               <w:pStyle w:val="R311Part"/>
+              <w:spacing w:after="80"/>
             </w:pPr>
             <w:r>
               <w:t>Welcome Loop</w:t>
@@ -825,6 +844,7 @@
           <w:p>
             <w:pPr>
               <w:pStyle w:val="R313Control"/>
+              <w:spacing w:after="80"/>
             </w:pPr>
             <w:r>
               <w:t>Dr. Futura auf Stream 2 setzen</w:t>
@@ -833,6 +853,7 @@
           <w:p>
             <w:pPr>
               <w:pStyle w:val="R313Control"/>
+              <w:spacing w:after="80"/>
             </w:pPr>
             <w:r>
               <w:t>Technikfenster auf Stream 1 setzen</w:t>
@@ -850,6 +871,7 @@
           </w:tcPr>
           <w:p>
             <w:pPr>
+              <w:spacing w:after="80"/>
               <w:rPr>
                 <w:rStyle w:val="R123Select"/>
               </w:rPr>
@@ -875,6 +897,7 @@
           </w:p>
           <w:p>
             <w:pPr>
+              <w:spacing w:after="80"/>
               <w:rPr>
                 <w:rStyle w:val="R122Toggle"/>
               </w:rPr>
@@ -912,7 +935,11 @@
               <w:right w:val="double" w:sz="4" w:space="0" w:color="BFBFBF" w:themeColor="background1" w:themeShade="BF"/>
             </w:tcBorders>
           </w:tcPr>
-          <w:p/>
+          <w:p>
+            <w:pPr>
+              <w:spacing w:after="80"/>
+            </w:pPr>
+          </w:p>
         </w:tc>
         <w:tc>
           <w:tcPr>
@@ -924,6 +951,7 @@
           <w:p>
             <w:pPr>
               <w:pStyle w:val="R211Speaker"/>
+              <w:spacing w:after="80"/>
             </w:pPr>
           </w:p>
         </w:tc>
@@ -934,6 +962,7 @@
           <w:p>
             <w:pPr>
               <w:pStyle w:val="R311Part"/>
+              <w:spacing w:after="80"/>
             </w:pPr>
             <w:r>
               <w:t>Opener</w:t>
@@ -951,6 +980,7 @@
           </w:tcPr>
           <w:p>
             <w:pPr>
+              <w:spacing w:after="80"/>
               <w:rPr>
                 <w:rStyle w:val="R122Toggle"/>
               </w:rPr>
@@ -964,6 +994,7 @@
           </w:p>
           <w:p>
             <w:pPr>
+              <w:spacing w:after="80"/>
               <w:rPr>
                 <w:rStyle w:val="R122Toggle"/>
               </w:rPr>
@@ -985,6 +1016,7 @@
           </w:tcPr>
           <w:p>
             <w:pPr>
+              <w:spacing w:after="80"/>
               <w:rPr>
                 <w:rStyle w:val="R122Toggle"/>
               </w:rPr>
@@ -1001,6 +1033,7 @@
           <w:p>
             <w:pPr>
               <w:pStyle w:val="R211Speaker"/>
+              <w:spacing w:after="80"/>
             </w:pPr>
           </w:p>
         </w:tc>
@@ -1011,6 +1044,7 @@
           <w:p>
             <w:pPr>
               <w:pStyle w:val="R313Control"/>
+              <w:spacing w:after="80"/>
             </w:pPr>
             <w:r>
               <w:t>Nun maximale Aufmerksamkeit in der Technik bitte!</w:t>
@@ -1026,7 +1060,11 @@
           <w:tcPr>
             <w:tcW w:w="1838" w:type="dxa"/>
           </w:tcPr>
-          <w:p/>
+          <w:p>
+            <w:pPr>
+              <w:spacing w:after="80"/>
+            </w:pPr>
+          </w:p>
         </w:tc>
         <w:tc>
           <w:tcPr>
@@ -1035,7 +1073,11 @@
               <w:right w:val="double" w:sz="4" w:space="0" w:color="BFBFBF" w:themeColor="background1" w:themeShade="BF"/>
             </w:tcBorders>
           </w:tcPr>
-          <w:p/>
+          <w:p>
+            <w:pPr>
+              <w:spacing w:after="80"/>
+            </w:pPr>
+          </w:p>
         </w:tc>
         <w:tc>
           <w:tcPr>
@@ -1047,6 +1089,7 @@
           <w:p>
             <w:pPr>
               <w:pStyle w:val="R211Speaker"/>
+              <w:spacing w:after="80"/>
             </w:pPr>
           </w:p>
         </w:tc>
@@ -1057,6 +1100,8 @@
           <w:p>
             <w:pPr>
               <w:pStyle w:val="R314Hint"/>
+              <w:spacing w:before="0" w:after="80"/>
+              <w:contextualSpacing w:val="0"/>
             </w:pPr>
             <w:r>
               <w:t xml:space="preserve">Frau Dr. </w:t>
@@ -1125,7 +1170,11 @@
           <w:tcPr>
             <w:tcW w:w="1838" w:type="dxa"/>
           </w:tcPr>
-          <w:p/>
+          <w:p>
+            <w:pPr>
+              <w:spacing w:after="80"/>
+            </w:pPr>
+          </w:p>
         </w:tc>
         <w:tc>
           <w:tcPr>
@@ -1134,7 +1183,11 @@
               <w:right w:val="double" w:sz="4" w:space="0" w:color="BFBFBF" w:themeColor="background1" w:themeShade="BF"/>
             </w:tcBorders>
           </w:tcPr>
-          <w:p/>
+          <w:p>
+            <w:pPr>
+              <w:spacing w:after="80"/>
+            </w:pPr>
+          </w:p>
         </w:tc>
         <w:tc>
           <w:tcPr>
@@ -1146,6 +1199,7 @@
           <w:p>
             <w:pPr>
               <w:pStyle w:val="R211Speaker"/>
+              <w:spacing w:after="80"/>
             </w:pPr>
           </w:p>
         </w:tc>
@@ -1156,6 +1210,7 @@
           <w:p>
             <w:pPr>
               <w:pStyle w:val="R313Control"/>
+              <w:spacing w:after="80"/>
             </w:pPr>
             <w:r>
               <w:t>Text</w:t>
@@ -1182,6 +1237,7 @@
           </w:tcPr>
           <w:p>
             <w:pPr>
+              <w:spacing w:after="80"/>
               <w:rPr>
                 <w:rStyle w:val="R122Toggle"/>
                 <w:lang w:val="en-US"/>
@@ -1246,6 +1302,7 @@
           </w:p>
           <w:p>
             <w:pPr>
+              <w:spacing w:after="80"/>
               <w:rPr>
                 <w:rStyle w:val="R122Toggle"/>
                 <w:lang w:val="en-US"/>
@@ -1268,6 +1325,7 @@
           </w:p>
           <w:p>
             <w:pPr>
+              <w:spacing w:after="80"/>
               <w:rPr>
                 <w:rStyle w:val="R123Select"/>
               </w:rPr>
@@ -1301,6 +1359,7 @@
           </w:tcPr>
           <w:p>
             <w:pPr>
+              <w:spacing w:after="80"/>
               <w:rPr>
                 <w:rStyle w:val="R121Enforce"/>
               </w:rPr>
@@ -1344,6 +1403,7 @@
           <w:p>
             <w:pPr>
               <w:pStyle w:val="R211Speaker"/>
+              <w:spacing w:after="80"/>
               <w:rPr>
                 <w:lang w:val="en-US"/>
               </w:rPr>
@@ -1362,6 +1422,7 @@
           </w:tcPr>
           <w:p>
             <w:pPr>
+              <w:spacing w:after="80"/>
               <w:rPr>
                 <w:rFonts w:ascii="Aptos" w:hAnsi="Aptos" w:cstheme="minorHAnsi"/>
                 <w:lang w:val="en-US"/>
@@ -1432,10 +1493,11 @@
               </w:rPr>
               <w:t>.</w:t>
             </w:r>
-          </w:p>
-          <w:bookmarkEnd w:id="4"/>
-          <w:p>
-            <w:pPr>
+            <w:bookmarkEnd w:id="4"/>
+          </w:p>
+          <w:p>
+            <w:pPr>
+              <w:spacing w:after="80"/>
               <w:rPr>
                 <w:rFonts w:ascii="Aptos" w:hAnsi="Aptos"/>
                 <w:lang w:val="en-US"/>
@@ -1532,6 +1594,7 @@
           </w:tcPr>
           <w:p>
             <w:pPr>
+              <w:spacing w:after="80"/>
               <w:rPr>
                 <w:rStyle w:val="R125Automate"/>
               </w:rPr>
@@ -1551,7 +1614,11 @@
               <w:right w:val="double" w:sz="4" w:space="0" w:color="BFBFBF" w:themeColor="background1" w:themeShade="BF"/>
             </w:tcBorders>
           </w:tcPr>
-          <w:p/>
+          <w:p>
+            <w:pPr>
+              <w:spacing w:after="80"/>
+            </w:pPr>
+          </w:p>
         </w:tc>
         <w:tc>
           <w:tcPr>
@@ -1563,6 +1630,7 @@
           <w:p>
             <w:pPr>
               <w:pStyle w:val="R211Speaker"/>
+              <w:spacing w:after="80"/>
             </w:pPr>
           </w:p>
         </w:tc>
@@ -1573,6 +1641,8 @@
           <w:p>
             <w:pPr>
               <w:pStyle w:val="R314Hint"/>
+              <w:spacing w:before="0" w:after="80"/>
+              <w:contextualSpacing w:val="0"/>
             </w:pPr>
             <w:r>
               <w:t xml:space="preserve">Frau Dr. </w:t>
@@ -1601,6 +1671,9 @@
             <w:tcW w:w="1838" w:type="dxa"/>
           </w:tcPr>
           <w:p>
+            <w:pPr>
+              <w:spacing w:after="80"/>
+            </w:pPr>
             <w:r>
               <w:rPr>
                 <w:rStyle w:val="R123Select"/>
@@ -1622,6 +1695,7 @@
           </w:p>
           <w:p>
             <w:pPr>
+              <w:spacing w:after="80"/>
               <w:rPr>
                 <w:rStyle w:val="R122Toggle"/>
               </w:rPr>
@@ -1649,6 +1723,7 @@
           </w:tcPr>
           <w:p>
             <w:pPr>
+              <w:spacing w:after="80"/>
               <w:rPr>
                 <w:rStyle w:val="R122Toggle"/>
               </w:rPr>
@@ -1677,6 +1752,7 @@
           <w:p>
             <w:pPr>
               <w:pStyle w:val="R211Speaker"/>
+              <w:spacing w:after="80"/>
             </w:pPr>
             <w:r>
               <w:t>CDE</w:t>
@@ -1690,6 +1766,7 @@
           <w:p>
             <w:pPr>
               <w:pStyle w:val="R315Description"/>
+              <w:spacing w:after="80"/>
             </w:pPr>
             <w:r>
               <w:t xml:space="preserve">Wow, </w:t>
@@ -1727,6 +1804,7 @@
           </w:p>
           <w:p>
             <w:pPr>
+              <w:spacing w:after="80"/>
               <w:rPr>
                 <w:rFonts w:ascii="Aptos" w:hAnsi="Aptos" w:cstheme="minorHAnsi"/>
                 <w:lang w:val="en-US"/>
@@ -1787,6 +1865,8 @@
           <w:p>
             <w:pPr>
               <w:pStyle w:val="R318UList1"/>
+              <w:spacing w:after="80"/>
+              <w:contextualSpacing w:val="0"/>
               <w:rPr>
                 <w:lang w:val="en-US"/>
               </w:rPr>
@@ -1839,6 +1919,8 @@
           <w:p>
             <w:pPr>
               <w:pStyle w:val="R319UList2"/>
+              <w:spacing w:after="80"/>
+              <w:contextualSpacing w:val="0"/>
               <w:rPr>
                 <w:lang w:val="en-US"/>
               </w:rPr>
@@ -1859,6 +1941,8 @@
           <w:p>
             <w:pPr>
               <w:pStyle w:val="R319UList2"/>
+              <w:spacing w:after="80"/>
+              <w:contextualSpacing w:val="0"/>
               <w:rPr>
                 <w:lang w:val="en-US"/>
               </w:rPr>
@@ -1873,6 +1957,8 @@
           <w:p>
             <w:pPr>
               <w:pStyle w:val="R314Hint"/>
+              <w:spacing w:before="0" w:after="80"/>
+              <w:contextualSpacing w:val="0"/>
               <w:rPr>
                 <w:lang w:val="en-US"/>
               </w:rPr>
@@ -1887,6 +1973,8 @@
           <w:p>
             <w:pPr>
               <w:pStyle w:val="R318UList1"/>
+              <w:spacing w:after="80"/>
+              <w:contextualSpacing w:val="0"/>
               <w:rPr>
                 <w:i/>
                 <w:color w:val="1067B2"/>
@@ -1897,6 +1985,7 @@
               <w:rPr>
                 <w:lang w:val="en-US"/>
               </w:rPr>
+              <w:lastRenderedPageBreak/>
               <w:t xml:space="preserve">It has </w:t>
             </w:r>
             <w:r>
@@ -1969,6 +2058,8 @@
           <w:p>
             <w:pPr>
               <w:pStyle w:val="R317OList2"/>
+              <w:spacing w:after="80"/>
+              <w:contextualSpacing w:val="0"/>
               <w:rPr>
                 <w:lang w:val="en-US"/>
               </w:rPr>
@@ -1983,15 +2074,16 @@
           <w:p>
             <w:pPr>
               <w:pStyle w:val="R317OList2"/>
-              <w:rPr>
-                <w:lang w:val="en-US"/>
-              </w:rPr>
-            </w:pPr>
-            <w:r>
-              <w:rPr>
-                <w:lang w:val="en-US"/>
-              </w:rPr>
-              <w:lastRenderedPageBreak/>
+              <w:spacing w:after="80"/>
+              <w:contextualSpacing w:val="0"/>
+              <w:rPr>
+                <w:lang w:val="en-US"/>
+              </w:rPr>
+            </w:pPr>
+            <w:r>
+              <w:rPr>
+                <w:lang w:val="en-US"/>
+              </w:rPr>
               <w:t>Foo Bar Quux</w:t>
             </w:r>
             <w:bookmarkEnd w:id="5"/>
@@ -2007,7 +2099,11 @@
           <w:tcPr>
             <w:tcW w:w="1838" w:type="dxa"/>
           </w:tcPr>
-          <w:p/>
+          <w:p>
+            <w:pPr>
+              <w:spacing w:after="80"/>
+            </w:pPr>
+          </w:p>
         </w:tc>
         <w:tc>
           <w:tcPr>
@@ -2018,6 +2114,7 @@
           </w:tcPr>
           <w:p>
             <w:pPr>
+              <w:spacing w:after="80"/>
               <w:rPr>
                 <w:rStyle w:val="R122Toggle"/>
               </w:rPr>
@@ -2034,6 +2131,7 @@
           <w:p>
             <w:pPr>
               <w:pStyle w:val="R211Speaker"/>
+              <w:spacing w:after="80"/>
             </w:pPr>
             <w:r>
               <w:t>ABC</w:t>
@@ -2046,6 +2144,7 @@
           </w:tcPr>
           <w:p>
             <w:pPr>
+              <w:spacing w:after="80"/>
               <w:rPr>
                 <w:rFonts w:ascii="Aptos" w:hAnsi="Aptos" w:cstheme="minorHAnsi"/>
                 <w:lang w:val="en-US"/>
@@ -2108,6 +2207,8 @@
                 <w:ilvl w:val="0"/>
                 <w:numId w:val="120"/>
               </w:numPr>
+              <w:spacing w:after="80"/>
+              <w:contextualSpacing w:val="0"/>
               <w:rPr>
                 <w:lang w:val="en-US"/>
               </w:rPr>
@@ -2160,6 +2261,8 @@
           <w:p>
             <w:pPr>
               <w:pStyle w:val="R319UList2"/>
+              <w:spacing w:after="80"/>
+              <w:contextualSpacing w:val="0"/>
               <w:rPr>
                 <w:lang w:val="en-US"/>
               </w:rPr>
@@ -2174,6 +2277,8 @@
           <w:p>
             <w:pPr>
               <w:pStyle w:val="R319UList2"/>
+              <w:spacing w:after="80"/>
+              <w:contextualSpacing w:val="0"/>
               <w:rPr>
                 <w:lang w:val="en-US"/>
               </w:rPr>
@@ -2188,6 +2293,8 @@
           <w:p>
             <w:pPr>
               <w:pStyle w:val="R316OList1"/>
+              <w:spacing w:after="80"/>
+              <w:contextualSpacing w:val="0"/>
               <w:rPr>
                 <w:i/>
                 <w:color w:val="1067B2"/>
@@ -2270,6 +2377,8 @@
           <w:p>
             <w:pPr>
               <w:pStyle w:val="R317OList2"/>
+              <w:spacing w:after="80"/>
+              <w:contextualSpacing w:val="0"/>
               <w:rPr>
                 <w:lang w:val="en-US"/>
               </w:rPr>
@@ -2284,6 +2393,8 @@
           <w:p>
             <w:pPr>
               <w:pStyle w:val="R317OList2"/>
+              <w:spacing w:after="80"/>
+              <w:contextualSpacing w:val="0"/>
             </w:pPr>
             <w:r>
               <w:rPr>
@@ -2302,7 +2413,11 @@
           <w:tcPr>
             <w:tcW w:w="1838" w:type="dxa"/>
           </w:tcPr>
-          <w:p/>
+          <w:p>
+            <w:pPr>
+              <w:spacing w:after="80"/>
+            </w:pPr>
+          </w:p>
         </w:tc>
         <w:tc>
           <w:tcPr>
@@ -2311,7 +2426,11 @@
               <w:right w:val="double" w:sz="4" w:space="0" w:color="BFBFBF" w:themeColor="background1" w:themeShade="BF"/>
             </w:tcBorders>
           </w:tcPr>
-          <w:p/>
+          <w:p>
+            <w:pPr>
+              <w:spacing w:after="80"/>
+            </w:pPr>
+          </w:p>
         </w:tc>
         <w:tc>
           <w:tcPr>
@@ -2323,6 +2442,7 @@
           <w:p>
             <w:pPr>
               <w:pStyle w:val="R211Speaker"/>
+              <w:spacing w:after="80"/>
             </w:pPr>
             <w:r>
               <w:t>DEF</w:t>
@@ -2336,6 +2456,8 @@
           <w:p>
             <w:pPr>
               <w:pStyle w:val="R314Hint"/>
+              <w:spacing w:before="0" w:after="80"/>
+              <w:contextualSpacing w:val="0"/>
             </w:pPr>
             <w:r>
               <w:t>Frau Dr. A</w:t>
@@ -2391,6 +2513,8 @@
                 <w:ilvl w:val="0"/>
                 <w:numId w:val="115"/>
               </w:numPr>
+              <w:spacing w:after="80"/>
+              <w:contextualSpacing w:val="0"/>
             </w:pPr>
             <w:r>
               <w:t>Foo</w:t>
@@ -2399,6 +2523,8 @@
           <w:p>
             <w:pPr>
               <w:pStyle w:val="R319UList2"/>
+              <w:spacing w:after="80"/>
+              <w:contextualSpacing w:val="0"/>
             </w:pPr>
             <w:r>
               <w:t>Bar</w:t>
@@ -2407,6 +2533,8 @@
           <w:p>
             <w:pPr>
               <w:pStyle w:val="R319UList2"/>
+              <w:spacing w:after="80"/>
+              <w:contextualSpacing w:val="0"/>
             </w:pPr>
             <w:r>
               <w:t>Baz</w:t>
@@ -2419,6 +2547,8 @@
                 <w:ilvl w:val="0"/>
                 <w:numId w:val="115"/>
               </w:numPr>
+              <w:spacing w:after="80"/>
+              <w:contextualSpacing w:val="0"/>
             </w:pPr>
             <w:proofErr w:type="spellStart"/>
             <w:r>
@@ -2427,6 +2557,9 @@
             <w:proofErr w:type="spellEnd"/>
           </w:p>
           <w:p>
+            <w:pPr>
+              <w:spacing w:after="80"/>
+            </w:pPr>
             <w:r>
               <w:t xml:space="preserve"> </w:t>
             </w:r>
@@ -2443,6 +2576,7 @@
           </w:tcPr>
           <w:p>
             <w:pPr>
+              <w:spacing w:after="80"/>
               <w:rPr>
                 <w:rStyle w:val="R123Select"/>
               </w:rPr>
@@ -2467,6 +2601,9 @@
             </w:r>
           </w:p>
           <w:p>
+            <w:pPr>
+              <w:spacing w:after="80"/>
+            </w:pPr>
             <w:r>
               <w:t xml:space="preserve"> </w:t>
             </w:r>
@@ -2479,7 +2616,11 @@
               <w:right w:val="double" w:sz="4" w:space="0" w:color="BFBFBF" w:themeColor="background1" w:themeShade="BF"/>
             </w:tcBorders>
           </w:tcPr>
-          <w:p/>
+          <w:p>
+            <w:pPr>
+              <w:spacing w:after="80"/>
+            </w:pPr>
+          </w:p>
         </w:tc>
         <w:tc>
           <w:tcPr>
@@ -2491,6 +2632,7 @@
           <w:p>
             <w:pPr>
               <w:pStyle w:val="R211Speaker"/>
+              <w:spacing w:after="80"/>
               <w:rPr>
                 <w:lang w:val="en-US"/>
               </w:rPr>
@@ -2510,6 +2652,7 @@
           <w:p>
             <w:pPr>
               <w:pStyle w:val="R313Control"/>
+              <w:spacing w:after="80"/>
             </w:pPr>
             <w:r>
               <w:t xml:space="preserve">KI-generierte Antwort: </w:t>
@@ -2517,6 +2660,7 @@
           </w:p>
           <w:p>
             <w:pPr>
+              <w:spacing w:after="80"/>
               <w:rPr>
                 <w:rFonts w:ascii="Aptos" w:hAnsi="Aptos" w:cstheme="minorHAnsi"/>
               </w:rPr>
@@ -2586,7 +2730,11 @@
           <w:tcPr>
             <w:tcW w:w="1838" w:type="dxa"/>
           </w:tcPr>
-          <w:p/>
+          <w:p>
+            <w:pPr>
+              <w:spacing w:after="80"/>
+            </w:pPr>
+          </w:p>
         </w:tc>
         <w:tc>
           <w:tcPr>
@@ -2597,6 +2745,7 @@
           </w:tcPr>
           <w:p>
             <w:pPr>
+              <w:spacing w:after="80"/>
               <w:rPr>
                 <w:rStyle w:val="R122Toggle"/>
               </w:rPr>
@@ -2643,6 +2792,7 @@
           <w:p>
             <w:pPr>
               <w:pStyle w:val="R211Speaker"/>
+              <w:spacing w:after="80"/>
               <w:rPr>
                 <w:bCs/>
               </w:rPr>
@@ -2656,6 +2806,7 @@
           <w:p>
             <w:pPr>
               <w:pStyle w:val="R311Part"/>
+              <w:spacing w:after="80"/>
             </w:pPr>
             <w:r>
               <w:t>Part 3</w:t>
@@ -2671,7 +2822,11 @@
           <w:tcPr>
             <w:tcW w:w="1838" w:type="dxa"/>
           </w:tcPr>
-          <w:p/>
+          <w:p>
+            <w:pPr>
+              <w:spacing w:after="80"/>
+            </w:pPr>
+          </w:p>
         </w:tc>
         <w:tc>
           <w:tcPr>
@@ -2680,7 +2835,11 @@
               <w:right w:val="double" w:sz="4" w:space="0" w:color="BFBFBF" w:themeColor="background1" w:themeShade="BF"/>
             </w:tcBorders>
           </w:tcPr>
-          <w:p/>
+          <w:p>
+            <w:pPr>
+              <w:spacing w:after="80"/>
+            </w:pPr>
+          </w:p>
         </w:tc>
         <w:tc>
           <w:tcPr>
@@ -2692,6 +2851,7 @@
           <w:p>
             <w:pPr>
               <w:pStyle w:val="R211Speaker"/>
+              <w:spacing w:after="80"/>
             </w:pPr>
             <w:r>
               <w:t>DEF</w:t>
@@ -2707,6 +2867,7 @@
           </w:tcPr>
           <w:p>
             <w:pPr>
+              <w:spacing w:after="80"/>
               <w:rPr>
                 <w:rFonts w:ascii="Aptos" w:hAnsi="Aptos" w:cstheme="minorHAnsi"/>
                 <w:lang w:val="en-US"/>
@@ -2764,6 +2925,7 @@
           </w:p>
           <w:p>
             <w:pPr>
+              <w:spacing w:after="80"/>
               <w:rPr>
                 <w:rFonts w:ascii="Aptos" w:hAnsi="Aptos" w:cstheme="minorHAnsi"/>
                 <w:lang w:val="en-US"/>
@@ -2772,6 +2934,7 @@
           </w:p>
           <w:p>
             <w:pPr>
+              <w:spacing w:after="80"/>
               <w:rPr>
                 <w:rFonts w:ascii="Aptos" w:hAnsi="Aptos" w:cstheme="minorHAnsi"/>
                 <w:lang w:val="en-US"/>
@@ -2867,6 +3030,7 @@
           </w:tcPr>
           <w:p>
             <w:pPr>
+              <w:spacing w:after="80"/>
               <w:rPr>
                 <w:rStyle w:val="R122Toggle"/>
                 <w:lang w:val="en-US"/>
@@ -2882,6 +3046,7 @@
           </w:p>
           <w:p>
             <w:pPr>
+              <w:spacing w:after="80"/>
               <w:rPr>
                 <w:rStyle w:val="R123Select"/>
               </w:rPr>
@@ -2890,6 +3055,7 @@
               <w:rPr>
                 <w:rStyle w:val="R123Select"/>
               </w:rPr>
+              <w:lastRenderedPageBreak/>
               <w:t>C</w:t>
             </w:r>
             <w:r>
@@ -2915,6 +3081,7 @@
           </w:tcPr>
           <w:p>
             <w:pPr>
+              <w:spacing w:after="80"/>
               <w:rPr>
                 <w:lang w:val="en-US"/>
               </w:rPr>
@@ -2931,6 +3098,7 @@
           <w:p>
             <w:pPr>
               <w:pStyle w:val="R211Speaker"/>
+              <w:spacing w:after="80"/>
               <w:rPr>
                 <w:lang w:val="en-US"/>
               </w:rPr>
@@ -2949,6 +3117,7 @@
           </w:tcPr>
           <w:p>
             <w:pPr>
+              <w:spacing w:after="80"/>
               <w:rPr>
                 <w:rFonts w:ascii="Aptos" w:hAnsi="Aptos" w:cstheme="minorHAnsi"/>
                 <w:lang w:val="en-US"/>
@@ -2987,7 +3156,15 @@
                 <w:rFonts w:ascii="Aptos" w:hAnsi="Aptos" w:cstheme="minorHAnsi"/>
                 <w:lang w:val="en-US"/>
               </w:rPr>
-              <w:t xml:space="preserve"> ever since the 1500s, when an unknown printer took a galley of type and scrambled it to </w:t>
+              <w:t xml:space="preserve"> </w:t>
+            </w:r>
+            <w:r>
+              <w:rPr>
+                <w:rFonts w:ascii="Aptos" w:hAnsi="Aptos" w:cstheme="minorHAnsi"/>
+                <w:lang w:val="en-US"/>
+              </w:rPr>
+              <w:lastRenderedPageBreak/>
+              <w:t xml:space="preserve">ever since the 1500s, when an unknown printer took a galley of type and scrambled it to </w:t>
             </w:r>
             <w:r>
               <w:rPr>
@@ -3006,6 +3183,7 @@
           </w:p>
           <w:p>
             <w:pPr>
+              <w:spacing w:after="80"/>
               <w:rPr>
                 <w:rFonts w:ascii="Aptos" w:hAnsi="Aptos" w:cstheme="minorHAnsi"/>
                 <w:lang w:val="en-US"/>
@@ -3014,6 +3192,7 @@
           </w:p>
           <w:p>
             <w:pPr>
+              <w:spacing w:after="80"/>
               <w:rPr>
                 <w:rFonts w:ascii="Aptos" w:eastAsia="Times New Roman" w:hAnsi="Aptos"/>
                 <w:lang w:val="en-US"/>
@@ -3109,6 +3288,7 @@
           </w:tcPr>
           <w:p>
             <w:pPr>
+              <w:spacing w:after="80"/>
               <w:rPr>
                 <w:rStyle w:val="R121Enforce"/>
                 <w:highlight w:val="green"/>
@@ -3118,6 +3298,7 @@
               <w:rPr>
                 <w:rStyle w:val="R121Enforce"/>
               </w:rPr>
+              <w:lastRenderedPageBreak/>
               <w:t>SC-</w:t>
             </w:r>
             <w:r>
@@ -3149,6 +3330,7 @@
           </w:tcPr>
           <w:p>
             <w:pPr>
+              <w:spacing w:after="80"/>
               <w:rPr>
                 <w:highlight w:val="green"/>
               </w:rPr>
@@ -3165,6 +3347,7 @@
           <w:p>
             <w:pPr>
               <w:pStyle w:val="R211Speaker"/>
+              <w:spacing w:after="80"/>
               <w:rPr>
                 <w:bCs/>
                 <w:highlight w:val="green"/>
@@ -3179,6 +3362,7 @@
           <w:p>
             <w:pPr>
               <w:pStyle w:val="R313Control"/>
+              <w:spacing w:after="80"/>
               <w:rPr>
                 <w:highlight w:val="green"/>
               </w:rPr>
@@ -3197,10 +3381,19 @@
           <w:tcPr>
             <w:tcW w:w="1838" w:type="dxa"/>
           </w:tcPr>
-          <w:p/>
-          <w:p/>
-          <w:p>
-            <w:pPr>
+          <w:p>
+            <w:pPr>
+              <w:spacing w:after="80"/>
+            </w:pPr>
+          </w:p>
+          <w:p>
+            <w:pPr>
+              <w:spacing w:after="80"/>
+            </w:pPr>
+          </w:p>
+          <w:p>
+            <w:pPr>
+              <w:spacing w:after="80"/>
               <w:rPr>
                 <w:rStyle w:val="R122Toggle"/>
               </w:rPr>
@@ -3220,7 +3413,11 @@
               <w:right w:val="double" w:sz="4" w:space="0" w:color="BFBFBF" w:themeColor="background1" w:themeShade="BF"/>
             </w:tcBorders>
           </w:tcPr>
-          <w:p/>
+          <w:p>
+            <w:pPr>
+              <w:spacing w:after="80"/>
+            </w:pPr>
+          </w:p>
         </w:tc>
         <w:tc>
           <w:tcPr>
@@ -3232,6 +3429,7 @@
           <w:p>
             <w:pPr>
               <w:pStyle w:val="R211Speaker"/>
+              <w:spacing w:after="80"/>
             </w:pPr>
             <w:r>
               <w:t>R</w:t>
@@ -3250,6 +3448,7 @@
           </w:tcPr>
           <w:p>
             <w:pPr>
+              <w:spacing w:after="80"/>
               <w:rPr>
                 <w:rFonts w:ascii="Aptos" w:hAnsi="Aptos" w:cstheme="minorHAnsi"/>
                 <w:lang w:val="en-US"/>
@@ -3288,41 +3487,35 @@
                 <w:rFonts w:ascii="Aptos" w:hAnsi="Aptos" w:cstheme="minorHAnsi"/>
                 <w:lang w:val="en-US"/>
               </w:rPr>
-              <w:t xml:space="preserve"> </w:t>
+              <w:t xml:space="preserve"> ever since the 1500s, when an unknown printer took a galley of type and scrambled it to </w:t>
+            </w:r>
+            <w:r>
+              <w:rPr>
+                <w:rStyle w:val="R322KeyWord"/>
+                <w:lang w:val="en-US"/>
+              </w:rPr>
+              <w:t>make a type specimen</w:t>
             </w:r>
             <w:r>
               <w:rPr>
                 <w:rFonts w:ascii="Aptos" w:hAnsi="Aptos" w:cstheme="minorHAnsi"/>
                 <w:lang w:val="en-US"/>
               </w:rPr>
-              <w:lastRenderedPageBreak/>
-              <w:t xml:space="preserve">ever since the 1500s, when an unknown printer took a galley of type and scrambled it to </w:t>
-            </w:r>
-            <w:r>
-              <w:rPr>
-                <w:rStyle w:val="R322KeyWord"/>
-                <w:lang w:val="en-US"/>
-              </w:rPr>
-              <w:t>make a type specimen</w:t>
-            </w:r>
-            <w:r>
+              <w:t xml:space="preserve"> book.</w:t>
+            </w:r>
+          </w:p>
+          <w:p>
+            <w:pPr>
+              <w:spacing w:after="80"/>
               <w:rPr>
                 <w:rFonts w:ascii="Aptos" w:hAnsi="Aptos" w:cstheme="minorHAnsi"/>
                 <w:lang w:val="en-US"/>
               </w:rPr>
-              <w:t xml:space="preserve"> book.</w:t>
-            </w:r>
-          </w:p>
-          <w:p>
-            <w:pPr>
-              <w:rPr>
-                <w:rFonts w:ascii="Aptos" w:hAnsi="Aptos" w:cstheme="minorHAnsi"/>
-                <w:lang w:val="en-US"/>
-              </w:rPr>
-            </w:pPr>
-          </w:p>
-          <w:p>
-            <w:pPr>
+            </w:pPr>
+          </w:p>
+          <w:p>
+            <w:pPr>
+              <w:spacing w:after="80"/>
               <w:rPr>
                 <w:rFonts w:ascii="Aptos" w:hAnsi="Aptos" w:cstheme="minorHAnsi"/>
                 <w:lang w:val="en-US"/>
@@ -3414,7 +3607,6 @@
         <w:pStyle w:val="Heading1"/>
       </w:pPr>
       <w:r>
-        <w:lastRenderedPageBreak/>
         <w:t xml:space="preserve">Event </w:t>
       </w:r>
       <w:proofErr w:type="spellStart"/>
@@ -4740,6 +4932,7 @@
               <w:rPr>
                 <w:rStyle w:val="R321Emphasis"/>
               </w:rPr>
+              <w:lastRenderedPageBreak/>
               <w:t>R</w:t>
             </w:r>
             <w:r>

</xml_diff>